<commit_message>
Falta Pantallazos de Jira
</commit_message>
<xml_diff>
--- a/Sprint1/Sprint_1.docx
+++ b/Sprint1/Sprint_1.docx
@@ -1,10 +1,10 @@
 
 <file path=word/document.xml><?xml version="1.0" encoding="utf-8"?>
-<w:document xmlns:wpc="http://schemas.microsoft.com/office/word/2010/wordprocessingCanvas" xmlns:cx="http://schemas.microsoft.com/office/drawing/2014/chartex" xmlns:mc="http://schemas.openxmlformats.org/markup-compatibility/2006" xmlns:o="urn:schemas-microsoft-com:office:office" xmlns:r="http://schemas.openxmlformats.org/officeDocument/2006/relationships" xmlns:m="http://schemas.openxmlformats.org/officeDocument/2006/math" xmlns:v="urn:schemas-microsoft-com:vml" xmlns:wp14="http://schemas.microsoft.com/office/word/2010/wordprocessingDrawing" xmlns:wp="http://schemas.openxmlformats.org/drawingml/2006/wordprocessingDrawing" xmlns:w10="urn:schemas-microsoft-com:office:word" xmlns:w="http://schemas.openxmlformats.org/wordprocessingml/2006/main" xmlns:w14="http://schemas.microsoft.com/office/word/2010/wordml" xmlns:w15="http://schemas.microsoft.com/office/word/2012/wordml" xmlns:w16se="http://schemas.microsoft.com/office/word/2015/wordml/symex" xmlns:wpg="http://schemas.microsoft.com/office/word/2010/wordprocessingGroup" xmlns:wpi="http://schemas.microsoft.com/office/word/2010/wordprocessingInk" xmlns:wne="http://schemas.microsoft.com/office/word/2006/wordml" xmlns:wps="http://schemas.microsoft.com/office/word/2010/wordprocessingShape" mc:Ignorable="w14 w15 w16se wp14">
+<w:document xmlns:wpc="http://schemas.microsoft.com/office/word/2010/wordprocessingCanvas" xmlns:cx="http://schemas.microsoft.com/office/drawing/2014/chartex" xmlns:cx1="http://schemas.microsoft.com/office/drawing/2015/9/8/chartex" xmlns:cx2="http://schemas.microsoft.com/office/drawing/2015/10/21/chartex" xmlns:cx3="http://schemas.microsoft.com/office/drawing/2016/5/9/chartex" xmlns:cx4="http://schemas.microsoft.com/office/drawing/2016/5/10/chartex" xmlns:cx5="http://schemas.microsoft.com/office/drawing/2016/5/11/chartex" xmlns:cx6="http://schemas.microsoft.com/office/drawing/2016/5/12/chartex" xmlns:cx7="http://schemas.microsoft.com/office/drawing/2016/5/13/chartex" xmlns:cx8="http://schemas.microsoft.com/office/drawing/2016/5/14/chartex" xmlns:mc="http://schemas.openxmlformats.org/markup-compatibility/2006" xmlns:aink="http://schemas.microsoft.com/office/drawing/2016/ink" xmlns:am3d="http://schemas.microsoft.com/office/drawing/2017/model3d" xmlns:o="urn:schemas-microsoft-com:office:office" xmlns:r="http://schemas.openxmlformats.org/officeDocument/2006/relationships" xmlns:m="http://schemas.openxmlformats.org/officeDocument/2006/math" xmlns:v="urn:schemas-microsoft-com:vml" xmlns:wp14="http://schemas.microsoft.com/office/word/2010/wordprocessingDrawing" xmlns:wp="http://schemas.openxmlformats.org/drawingml/2006/wordprocessingDrawing" xmlns:w10="urn:schemas-microsoft-com:office:word" xmlns:w="http://schemas.openxmlformats.org/wordprocessingml/2006/main" xmlns:w14="http://schemas.microsoft.com/office/word/2010/wordml" xmlns:w15="http://schemas.microsoft.com/office/word/2012/wordml" xmlns:w16cid="http://schemas.microsoft.com/office/word/2016/wordml/cid" xmlns:w16se="http://schemas.microsoft.com/office/word/2015/wordml/symex" xmlns:wpg="http://schemas.microsoft.com/office/word/2010/wordprocessingGroup" xmlns:wpi="http://schemas.microsoft.com/office/word/2010/wordprocessingInk" xmlns:wne="http://schemas.microsoft.com/office/word/2006/wordml" xmlns:wps="http://schemas.microsoft.com/office/word/2010/wordprocessingShape" mc:Ignorable="w14 w15 w16se w16cid wp14">
   <w:body>
     <w:tbl>
       <w:tblPr>
-        <w:tblStyle w:val="Tablaconcuadrcula"/>
+        <w:tblStyle w:val="TableGrid"/>
         <w:tblW w:w="0" w:type="auto"/>
         <w:tblLook w:val="04A0" w:firstRow="1" w:lastRow="0" w:firstColumn="1" w:lastColumn="0" w:noHBand="0" w:noVBand="1"/>
       </w:tblPr>
@@ -93,7 +93,7 @@
     </w:p>
     <w:tbl>
       <w:tblPr>
-        <w:tblStyle w:val="Tablaconcuadrcula"/>
+        <w:tblStyle w:val="TableGrid"/>
         <w:tblW w:w="0" w:type="auto"/>
         <w:jc w:val="center"/>
         <w:tblLook w:val="04A0" w:firstRow="1" w:lastRow="0" w:firstColumn="1" w:lastColumn="0" w:noHBand="0" w:noVBand="1"/>
@@ -803,7 +803,7 @@
           </w:tcPr>
           <w:p>
             <w:pPr>
-              <w:pStyle w:val="Prrafodelista"/>
+              <w:pStyle w:val="ListParagraph"/>
               <w:numPr>
                 <w:ilvl w:val="0"/>
                 <w:numId w:val="7"/>
@@ -826,7 +826,7 @@
           </w:p>
           <w:p>
             <w:pPr>
-              <w:pStyle w:val="Prrafodelista"/>
+              <w:pStyle w:val="ListParagraph"/>
               <w:numPr>
                 <w:ilvl w:val="0"/>
                 <w:numId w:val="7"/>
@@ -849,7 +849,7 @@
           </w:p>
           <w:p>
             <w:pPr>
-              <w:pStyle w:val="Prrafodelista"/>
+              <w:pStyle w:val="ListParagraph"/>
               <w:numPr>
                 <w:ilvl w:val="0"/>
                 <w:numId w:val="7"/>
@@ -872,7 +872,7 @@
           </w:p>
           <w:p>
             <w:pPr>
-              <w:pStyle w:val="Prrafodelista"/>
+              <w:pStyle w:val="ListParagraph"/>
               <w:numPr>
                 <w:ilvl w:val="0"/>
                 <w:numId w:val="7"/>
@@ -931,7 +931,7 @@
           </w:p>
           <w:p>
             <w:pPr>
-              <w:pStyle w:val="Prrafodelista"/>
+              <w:pStyle w:val="ListParagraph"/>
               <w:numPr>
                 <w:ilvl w:val="0"/>
                 <w:numId w:val="7"/>
@@ -984,7 +984,7 @@
     <w:p/>
     <w:tbl>
       <w:tblPr>
-        <w:tblStyle w:val="Tablaconcuadrcula"/>
+        <w:tblStyle w:val="TableGrid"/>
         <w:tblW w:w="8784" w:type="dxa"/>
         <w:tblLook w:val="04A0" w:firstRow="1" w:lastRow="0" w:firstColumn="1" w:lastColumn="0" w:noHBand="0" w:noVBand="1"/>
       </w:tblPr>
@@ -1594,7 +1594,7 @@
     </w:tbl>
     <w:tbl>
       <w:tblPr>
-        <w:tblStyle w:val="Tablaconcuadrcula"/>
+        <w:tblStyle w:val="TableGrid"/>
         <w:tblpPr w:leftFromText="141" w:rightFromText="141" w:vertAnchor="text" w:horzAnchor="margin" w:tblpY="123"/>
         <w:tblW w:w="8784" w:type="dxa"/>
         <w:tblLook w:val="04A0" w:firstRow="1" w:lastRow="0" w:firstColumn="1" w:lastColumn="0" w:noHBand="0" w:noVBand="1"/>
@@ -1630,7 +1630,7 @@
     </w:tbl>
     <w:tbl>
       <w:tblPr>
-        <w:tblStyle w:val="Tablaconcuadrcula"/>
+        <w:tblStyle w:val="TableGrid"/>
         <w:tblW w:w="8784" w:type="dxa"/>
         <w:tblLook w:val="04A0" w:firstRow="1" w:lastRow="0" w:firstColumn="1" w:lastColumn="0" w:noHBand="0" w:noVBand="1"/>
       </w:tblPr>
@@ -1711,7 +1711,7 @@
     </w:tbl>
     <w:tbl>
       <w:tblPr>
-        <w:tblStyle w:val="Tablaconcuadrcula"/>
+        <w:tblStyle w:val="TableGrid"/>
         <w:tblpPr w:leftFromText="141" w:rightFromText="141" w:vertAnchor="text" w:horzAnchor="margin" w:tblpY="123"/>
         <w:tblW w:w="8784" w:type="dxa"/>
         <w:tblLook w:val="04A0" w:firstRow="1" w:lastRow="0" w:firstColumn="1" w:lastColumn="0" w:noHBand="0" w:noVBand="1"/>
@@ -1746,7 +1746,7 @@
     </w:tbl>
     <w:tbl>
       <w:tblPr>
-        <w:tblStyle w:val="Tablaconcuadrcula"/>
+        <w:tblStyle w:val="TableGrid"/>
         <w:tblW w:w="8784" w:type="dxa"/>
         <w:tblLook w:val="04A0" w:firstRow="1" w:lastRow="0" w:firstColumn="1" w:lastColumn="0" w:noHBand="0" w:noVBand="1"/>
       </w:tblPr>
@@ -1777,7 +1777,7 @@
     </w:tbl>
     <w:tbl>
       <w:tblPr>
-        <w:tblStyle w:val="Tablaconcuadrcula"/>
+        <w:tblStyle w:val="TableGrid"/>
         <w:tblpPr w:leftFromText="141" w:rightFromText="141" w:vertAnchor="text" w:horzAnchor="margin" w:tblpY="123"/>
         <w:tblW w:w="8784" w:type="dxa"/>
         <w:tblLook w:val="04A0" w:firstRow="1" w:lastRow="0" w:firstColumn="1" w:lastColumn="0" w:noHBand="0" w:noVBand="1"/>
@@ -1812,7 +1812,7 @@
     </w:tbl>
     <w:tbl>
       <w:tblPr>
-        <w:tblStyle w:val="Tablaconcuadrcula"/>
+        <w:tblStyle w:val="TableGrid"/>
         <w:tblW w:w="8784" w:type="dxa"/>
         <w:tblLook w:val="04A0" w:firstRow="1" w:lastRow="0" w:firstColumn="1" w:lastColumn="0" w:noHBand="0" w:noVBand="1"/>
       </w:tblPr>
@@ -1838,7 +1838,7 @@
     </w:tbl>
     <w:tbl>
       <w:tblPr>
-        <w:tblStyle w:val="Tablaconcuadrcula"/>
+        <w:tblStyle w:val="TableGrid"/>
         <w:tblpPr w:leftFromText="141" w:rightFromText="141" w:vertAnchor="text" w:horzAnchor="margin" w:tblpY="123"/>
         <w:tblW w:w="8784" w:type="dxa"/>
         <w:tblLook w:val="04A0" w:firstRow="1" w:lastRow="0" w:firstColumn="1" w:lastColumn="0" w:noHBand="0" w:noVBand="1"/>
@@ -2474,7 +2474,7 @@
           </w:tcPr>
           <w:p>
             <w:pPr>
-              <w:pStyle w:val="Prrafodelista"/>
+              <w:pStyle w:val="ListParagraph"/>
               <w:numPr>
                 <w:ilvl w:val="0"/>
                 <w:numId w:val="4"/>
@@ -2486,7 +2486,7 @@
           </w:p>
           <w:p>
             <w:pPr>
-              <w:pStyle w:val="Prrafodelista"/>
+              <w:pStyle w:val="ListParagraph"/>
               <w:numPr>
                 <w:ilvl w:val="0"/>
                 <w:numId w:val="4"/>
@@ -2498,7 +2498,7 @@
           </w:p>
           <w:p>
             <w:pPr>
-              <w:pStyle w:val="Prrafodelista"/>
+              <w:pStyle w:val="ListParagraph"/>
               <w:numPr>
                 <w:ilvl w:val="0"/>
                 <w:numId w:val="4"/>
@@ -2510,7 +2510,7 @@
           </w:p>
           <w:p>
             <w:pPr>
-              <w:pStyle w:val="Prrafodelista"/>
+              <w:pStyle w:val="ListParagraph"/>
               <w:numPr>
                 <w:ilvl w:val="0"/>
                 <w:numId w:val="4"/>
@@ -2554,7 +2554,7 @@
           </w:tcPr>
           <w:p>
             <w:pPr>
-              <w:pStyle w:val="Prrafodelista"/>
+              <w:pStyle w:val="ListParagraph"/>
               <w:numPr>
                 <w:ilvl w:val="0"/>
                 <w:numId w:val="6"/>
@@ -2612,7 +2612,7 @@
     <w:p/>
     <w:tbl>
       <w:tblPr>
-        <w:tblStyle w:val="Tablaconcuadrcula"/>
+        <w:tblStyle w:val="TableGrid"/>
         <w:tblpPr w:leftFromText="141" w:rightFromText="141" w:vertAnchor="text" w:horzAnchor="margin" w:tblpY="123"/>
         <w:tblW w:w="8784" w:type="dxa"/>
         <w:tblLook w:val="04A0" w:firstRow="1" w:lastRow="0" w:firstColumn="1" w:lastColumn="0" w:noHBand="0" w:noVBand="1"/>
@@ -2666,7 +2666,7 @@
     </w:p>
     <w:p>
       <w:pPr>
-        <w:pStyle w:val="Prrafodelista"/>
+        <w:pStyle w:val="ListParagraph"/>
         <w:numPr>
           <w:ilvl w:val="0"/>
           <w:numId w:val="2"/>
@@ -2678,7 +2678,7 @@
     </w:p>
     <w:p>
       <w:pPr>
-        <w:pStyle w:val="Prrafodelista"/>
+        <w:pStyle w:val="ListParagraph"/>
         <w:numPr>
           <w:ilvl w:val="0"/>
           <w:numId w:val="2"/>
@@ -2690,7 +2690,7 @@
     </w:p>
     <w:p>
       <w:pPr>
-        <w:pStyle w:val="Prrafodelista"/>
+        <w:pStyle w:val="ListParagraph"/>
         <w:numPr>
           <w:ilvl w:val="0"/>
           <w:numId w:val="2"/>
@@ -2703,7 +2703,7 @@
     <w:p/>
     <w:tbl>
       <w:tblPr>
-        <w:tblStyle w:val="Tablaconcuadrcula"/>
+        <w:tblStyle w:val="TableGrid"/>
         <w:tblW w:w="0" w:type="auto"/>
         <w:tblLook w:val="04A0" w:firstRow="1" w:lastRow="0" w:firstColumn="1" w:lastColumn="0" w:noHBand="0" w:noVBand="1"/>
       </w:tblPr>
@@ -3099,7 +3099,7 @@
     <w:p/>
     <w:tbl>
       <w:tblPr>
-        <w:tblStyle w:val="Tablaconcuadrcula"/>
+        <w:tblStyle w:val="TableGrid"/>
         <w:tblW w:w="0" w:type="auto"/>
         <w:tblLook w:val="04A0" w:firstRow="1" w:lastRow="0" w:firstColumn="1" w:lastColumn="0" w:noHBand="0" w:noVBand="1"/>
       </w:tblPr>
@@ -3482,7 +3482,7 @@
     <w:p/>
     <w:tbl>
       <w:tblPr>
-        <w:tblStyle w:val="Tablaconcuadrcula"/>
+        <w:tblStyle w:val="TableGrid"/>
         <w:tblW w:w="0" w:type="auto"/>
         <w:tblLook w:val="04A0" w:firstRow="1" w:lastRow="0" w:firstColumn="1" w:lastColumn="0" w:noHBand="0" w:noVBand="1"/>
       </w:tblPr>
@@ -3822,7 +3822,7 @@
     <w:p/>
     <w:tbl>
       <w:tblPr>
-        <w:tblStyle w:val="Tablaconcuadrcula"/>
+        <w:tblStyle w:val="TableGrid"/>
         <w:tblW w:w="0" w:type="auto"/>
         <w:tblLook w:val="04A0" w:firstRow="1" w:lastRow="0" w:firstColumn="1" w:lastColumn="0" w:noHBand="0" w:noVBand="1"/>
       </w:tblPr>
@@ -4226,7 +4226,7 @@
     <w:p/>
     <w:tbl>
       <w:tblPr>
-        <w:tblStyle w:val="Tablaconcuadrcula"/>
+        <w:tblStyle w:val="TableGrid"/>
         <w:tblW w:w="0" w:type="auto"/>
         <w:tblLook w:val="04A0" w:firstRow="1" w:lastRow="0" w:firstColumn="1" w:lastColumn="0" w:noHBand="0" w:noVBand="1"/>
       </w:tblPr>
@@ -4578,7 +4578,7 @@
     <w:p/>
     <w:tbl>
       <w:tblPr>
-        <w:tblStyle w:val="Tablaconcuadrcula"/>
+        <w:tblStyle w:val="TableGrid"/>
         <w:tblW w:w="0" w:type="auto"/>
         <w:tblLook w:val="04A0" w:firstRow="1" w:lastRow="0" w:firstColumn="1" w:lastColumn="0" w:noHBand="0" w:noVBand="1"/>
       </w:tblPr>
@@ -4824,7 +4824,7 @@
     <w:p/>
     <w:tbl>
       <w:tblPr>
-        <w:tblStyle w:val="Tablaconcuadrcula"/>
+        <w:tblStyle w:val="TableGrid"/>
         <w:tblW w:w="8784" w:type="dxa"/>
         <w:tblLook w:val="04A0" w:firstRow="1" w:lastRow="0" w:firstColumn="1" w:lastColumn="0" w:noHBand="0" w:noVBand="1"/>
       </w:tblPr>
@@ -5025,7 +5025,7 @@
     <w:p/>
     <w:tbl>
       <w:tblPr>
-        <w:tblStyle w:val="Tablaconcuadrcula"/>
+        <w:tblStyle w:val="TableGrid"/>
         <w:tblW w:w="8784" w:type="dxa"/>
         <w:tblLook w:val="04A0" w:firstRow="1" w:lastRow="0" w:firstColumn="1" w:lastColumn="0" w:noHBand="0" w:noVBand="1"/>
       </w:tblPr>
@@ -5259,7 +5259,7 @@
     <w:p/>
     <w:tbl>
       <w:tblPr>
-        <w:tblStyle w:val="Tablaconcuadrcula"/>
+        <w:tblStyle w:val="TableGrid"/>
         <w:tblW w:w="8784" w:type="dxa"/>
         <w:tblLook w:val="04A0" w:firstRow="1" w:lastRow="0" w:firstColumn="1" w:lastColumn="0" w:noHBand="0" w:noVBand="1"/>
       </w:tblPr>
@@ -5451,7 +5451,7 @@
     <w:p/>
     <w:tbl>
       <w:tblPr>
-        <w:tblStyle w:val="Tablaconcuadrcula"/>
+        <w:tblStyle w:val="TableGrid"/>
         <w:tblW w:w="8784" w:type="dxa"/>
         <w:tblLook w:val="04A0" w:firstRow="1" w:lastRow="0" w:firstColumn="1" w:lastColumn="0" w:noHBand="0" w:noVBand="1"/>
       </w:tblPr>
@@ -5710,7 +5710,7 @@
     <w:p/>
     <w:tbl>
       <w:tblPr>
-        <w:tblStyle w:val="Tablaconcuadrcula"/>
+        <w:tblStyle w:val="TableGrid"/>
         <w:tblW w:w="8784" w:type="dxa"/>
         <w:tblLook w:val="04A0" w:firstRow="1" w:lastRow="0" w:firstColumn="1" w:lastColumn="0" w:noHBand="0" w:noVBand="1"/>
       </w:tblPr>
@@ -5936,7 +5936,7 @@
     <w:p/>
     <w:tbl>
       <w:tblPr>
-        <w:tblStyle w:val="Tablaconcuadrcula"/>
+        <w:tblStyle w:val="TableGrid"/>
         <w:tblW w:w="0" w:type="auto"/>
         <w:tblLook w:val="04A0" w:firstRow="1" w:lastRow="0" w:firstColumn="1" w:lastColumn="0" w:noHBand="0" w:noVBand="1"/>
       </w:tblPr>
@@ -5976,7 +5976,7 @@
     </w:p>
     <w:p>
       <w:pPr>
-        <w:pStyle w:val="Prrafodelista"/>
+        <w:pStyle w:val="ListParagraph"/>
         <w:numPr>
           <w:ilvl w:val="0"/>
           <w:numId w:val="1"/>
@@ -5989,7 +5989,7 @@
     </w:p>
     <w:p>
       <w:pPr>
-        <w:pStyle w:val="Prrafodelista"/>
+        <w:pStyle w:val="ListParagraph"/>
         <w:numPr>
           <w:ilvl w:val="0"/>
           <w:numId w:val="1"/>
@@ -6002,7 +6002,7 @@
     </w:p>
     <w:p>
       <w:pPr>
-        <w:pStyle w:val="Prrafodelista"/>
+        <w:pStyle w:val="ListParagraph"/>
         <w:numPr>
           <w:ilvl w:val="0"/>
           <w:numId w:val="1"/>
@@ -6015,7 +6015,7 @@
     </w:p>
     <w:p>
       <w:pPr>
-        <w:pStyle w:val="Prrafodelista"/>
+        <w:pStyle w:val="ListParagraph"/>
         <w:numPr>
           <w:ilvl w:val="0"/>
           <w:numId w:val="1"/>
@@ -6028,7 +6028,7 @@
     </w:p>
     <w:p>
       <w:pPr>
-        <w:pStyle w:val="Prrafodelista"/>
+        <w:pStyle w:val="ListParagraph"/>
         <w:jc w:val="both"/>
       </w:pPr>
     </w:p>
@@ -6039,7 +6039,7 @@
     </w:p>
     <w:tbl>
       <w:tblPr>
-        <w:tblStyle w:val="Tablaconcuadrcula"/>
+        <w:tblStyle w:val="TableGrid"/>
         <w:tblW w:w="0" w:type="auto"/>
         <w:tblLook w:val="04A0" w:firstRow="1" w:lastRow="0" w:firstColumn="1" w:lastColumn="0" w:noHBand="0" w:noVBand="1"/>
       </w:tblPr>
@@ -6655,21 +6655,7 @@
         <w:rPr>
           <w:sz w:val="20"/>
         </w:rPr>
-        <w:t xml:space="preserve"> </w:t>
-      </w:r>
-      <w:proofErr w:type="spellStart"/>
-      <w:r>
-        <w:rPr>
-          <w:sz w:val="20"/>
-        </w:rPr>
-        <w:t>Git</w:t>
-      </w:r>
-      <w:proofErr w:type="spellEnd"/>
-      <w:r>
-        <w:rPr>
-          <w:sz w:val="20"/>
-        </w:rPr>
-        <w:t xml:space="preserve"> </w:t>
+        <w:t xml:space="preserve"> Git </w:t>
       </w:r>
       <w:proofErr w:type="spellStart"/>
       <w:r>
@@ -6903,43 +6889,43 @@
     </w:p>
     <w:p>
       <w:pPr>
-        <w:pStyle w:val="Prrafodelista"/>
+        <w:pStyle w:val="ListParagraph"/>
         <w:jc w:val="both"/>
       </w:pPr>
     </w:p>
     <w:p>
       <w:pPr>
-        <w:pStyle w:val="Prrafodelista"/>
+        <w:pStyle w:val="ListParagraph"/>
         <w:jc w:val="both"/>
       </w:pPr>
     </w:p>
     <w:p>
       <w:pPr>
-        <w:pStyle w:val="Prrafodelista"/>
+        <w:pStyle w:val="ListParagraph"/>
         <w:jc w:val="both"/>
       </w:pPr>
     </w:p>
     <w:p>
       <w:pPr>
-        <w:pStyle w:val="Prrafodelista"/>
+        <w:pStyle w:val="ListParagraph"/>
         <w:jc w:val="both"/>
       </w:pPr>
     </w:p>
     <w:p>
       <w:pPr>
-        <w:pStyle w:val="Prrafodelista"/>
+        <w:pStyle w:val="ListParagraph"/>
         <w:jc w:val="both"/>
       </w:pPr>
     </w:p>
     <w:p>
       <w:pPr>
-        <w:pStyle w:val="Prrafodelista"/>
+        <w:pStyle w:val="ListParagraph"/>
         <w:jc w:val="both"/>
       </w:pPr>
     </w:p>
     <w:p>
       <w:pPr>
-        <w:pStyle w:val="Prrafodelista"/>
+        <w:pStyle w:val="ListParagraph"/>
         <w:jc w:val="both"/>
       </w:pPr>
     </w:p>
@@ -6947,7 +6933,7 @@
     <w:p/>
     <w:tbl>
       <w:tblPr>
-        <w:tblStyle w:val="Tablaconcuadrcula"/>
+        <w:tblStyle w:val="TableGrid"/>
         <w:tblW w:w="0" w:type="auto"/>
         <w:tblLook w:val="04A0" w:firstRow="1" w:lastRow="0" w:firstColumn="1" w:lastColumn="0" w:noHBand="0" w:noVBand="1"/>
       </w:tblPr>
@@ -7401,27 +7387,43 @@
           <w:b/>
         </w:rPr>
       </w:pPr>
+    </w:p>
+    <w:p>
+      <w:pPr>
+        <w:jc w:val="center"/>
+        <w:rPr>
+          <w:b/>
+        </w:rPr>
+      </w:pPr>
       <w:r>
         <w:rPr>
           <w:b/>
         </w:rPr>
+        <w:lastRenderedPageBreak/>
         <w:t>EVIDENCIA REUNIONES</w:t>
       </w:r>
     </w:p>
     <w:p>
       <w:pPr>
-        <w:jc w:val="both"/>
+        <w:jc w:val="center"/>
+        <w:rPr>
+          <w:b/>
+        </w:rPr>
+      </w:pPr>
+    </w:p>
+    <w:p>
+      <w:pPr>
+        <w:jc w:val="center"/>
       </w:pPr>
       <w:r>
         <w:rPr>
           <w:noProof/>
           <w:lang w:val="en-US" w:eastAsia="en-US"/>
         </w:rPr>
-        <w:lastRenderedPageBreak/>
         <w:drawing>
-          <wp:inline distT="0" distB="0" distL="0" distR="0" wp14:anchorId="409ABCB4" wp14:editId="0B461F15">
+          <wp:inline distT="0" distB="0" distL="0" distR="0" wp14:anchorId="409ABCB4" wp14:editId="3B3A1FAA">
             <wp:extent cx="3028950" cy="6725822"/>
-            <wp:effectExtent l="0" t="0" r="0" b="0"/>
+            <wp:effectExtent l="95250" t="133350" r="95250" b="132715"/>
             <wp:docPr id="14" name="Imagen 14" descr="C:\Users\Hp-Gamer\Downloads\WhatsApp Image 2022-10-27 at 9.09.52 PM.jpeg"/>
             <wp:cNvGraphicFramePr>
               <a:graphicFrameLocks xmlns:a="http://schemas.openxmlformats.org/drawingml/2006/main" noChangeAspect="1"/>
@@ -7460,6 +7462,13 @@
                     <a:ln>
                       <a:noFill/>
                     </a:ln>
+                    <a:effectLst>
+                      <a:outerShdw blurRad="63500" sx="102000" sy="102000" algn="ctr" rotWithShape="0">
+                        <a:prstClr val="black">
+                          <a:alpha val="40000"/>
+                        </a:prstClr>
+                      </a:outerShdw>
+                    </a:effectLst>
                   </pic:spPr>
                 </pic:pic>
               </a:graphicData>
@@ -7470,12 +7479,20 @@
     </w:p>
     <w:p>
       <w:pPr>
-        <w:jc w:val="both"/>
-      </w:pPr>
+        <w:jc w:val="center"/>
+        <w:rPr>
+          <w:sz w:val="20"/>
+        </w:rPr>
+      </w:pPr>
+      <w:bookmarkStart w:id="0" w:name="_GoBack"/>
       <w:r>
+        <w:rPr>
+          <w:sz w:val="20"/>
+        </w:rPr>
         <w:t>Fig. Reunión 1, Fecha 28/10/22</w:t>
       </w:r>
     </w:p>
+    <w:bookmarkEnd w:id="0"/>
     <w:p>
       <w:pPr>
         <w:jc w:val="both"/>
@@ -7490,11 +7507,10 @@
           <w:noProof/>
           <w:lang w:val="en-US" w:eastAsia="en-US"/>
         </w:rPr>
-        <w:lastRenderedPageBreak/>
         <w:drawing>
-          <wp:inline distT="0" distB="0" distL="0" distR="0" wp14:anchorId="1C232C5E" wp14:editId="0C69CD6C">
-            <wp:extent cx="5612130" cy="2634615"/>
-            <wp:effectExtent l="0" t="0" r="7620" b="0"/>
+          <wp:inline distT="0" distB="0" distL="0" distR="0" wp14:anchorId="1C232C5E" wp14:editId="68508F1B">
+            <wp:extent cx="5318760" cy="2496892"/>
+            <wp:effectExtent l="114300" t="95250" r="110490" b="93980"/>
             <wp:docPr id="15" name="Imagen 15"/>
             <wp:cNvGraphicFramePr>
               <a:graphicFrameLocks xmlns:a="http://schemas.openxmlformats.org/drawingml/2006/main" noChangeAspect="1"/>
@@ -7515,11 +7531,18 @@
                   <pic:spPr>
                     <a:xfrm>
                       <a:off x="0" y="0"/>
-                      <a:ext cx="5612130" cy="2634615"/>
+                      <a:ext cx="5330121" cy="2502225"/>
                     </a:xfrm>
                     <a:prstGeom prst="rect">
                       <a:avLst/>
                     </a:prstGeom>
+                    <a:effectLst>
+                      <a:outerShdw blurRad="63500" sx="102000" sy="102000" algn="ctr" rotWithShape="0">
+                        <a:prstClr val="black">
+                          <a:alpha val="40000"/>
+                        </a:prstClr>
+                      </a:outerShdw>
+                    </a:effectLst>
                   </pic:spPr>
                 </pic:pic>
               </a:graphicData>
@@ -7530,9 +7553,15 @@
     </w:p>
     <w:p>
       <w:pPr>
-        <w:jc w:val="both"/>
+        <w:jc w:val="right"/>
+        <w:rPr>
+          <w:sz w:val="20"/>
+        </w:rPr>
       </w:pPr>
       <w:r>
+        <w:rPr>
+          <w:sz w:val="20"/>
+        </w:rPr>
         <w:t>Fig. Reunión 2, Fecha 3/11/22</w:t>
       </w:r>
     </w:p>
@@ -7594,9 +7623,12 @@
     </w:p>
     <w:p>
       <w:pPr>
-        <w:jc w:val="both"/>
+        <w:jc w:val="right"/>
       </w:pPr>
       <w:r>
+        <w:rPr>
+          <w:sz w:val="20"/>
+        </w:rPr>
         <w:t>Fig. Reunión 2, Fecha 3/11/22</w:t>
       </w:r>
     </w:p>
@@ -7606,8 +7638,6 @@
           <w:u w:val="single"/>
         </w:rPr>
       </w:pPr>
-      <w:bookmarkStart w:id="0" w:name="_GoBack"/>
-      <w:bookmarkEnd w:id="0"/>
     </w:p>
     <w:sectPr>
       <w:headerReference w:type="default" r:id="rId22"/>
@@ -7621,7 +7651,7 @@
 </file>
 
 <file path=word/endnotes.xml><?xml version="1.0" encoding="utf-8"?>
-<w:endnotes xmlns:wpc="http://schemas.microsoft.com/office/word/2010/wordprocessingCanvas" xmlns:cx="http://schemas.microsoft.com/office/drawing/2014/chartex" xmlns:mc="http://schemas.openxmlformats.org/markup-compatibility/2006" xmlns:o="urn:schemas-microsoft-com:office:office" xmlns:r="http://schemas.openxmlformats.org/officeDocument/2006/relationships" xmlns:m="http://schemas.openxmlformats.org/officeDocument/2006/math" xmlns:v="urn:schemas-microsoft-com:vml" xmlns:wp14="http://schemas.microsoft.com/office/word/2010/wordprocessingDrawing" xmlns:wp="http://schemas.openxmlformats.org/drawingml/2006/wordprocessingDrawing" xmlns:w10="urn:schemas-microsoft-com:office:word" xmlns:w="http://schemas.openxmlformats.org/wordprocessingml/2006/main" xmlns:w14="http://schemas.microsoft.com/office/word/2010/wordml" xmlns:w15="http://schemas.microsoft.com/office/word/2012/wordml" xmlns:w16se="http://schemas.microsoft.com/office/word/2015/wordml/symex" xmlns:wpg="http://schemas.microsoft.com/office/word/2010/wordprocessingGroup" xmlns:wpi="http://schemas.microsoft.com/office/word/2010/wordprocessingInk" xmlns:wne="http://schemas.microsoft.com/office/word/2006/wordml" xmlns:wps="http://schemas.microsoft.com/office/word/2010/wordprocessingShape" mc:Ignorable="w14 w15 w16se wp14">
+<w:endnotes xmlns:wpc="http://schemas.microsoft.com/office/word/2010/wordprocessingCanvas" xmlns:cx="http://schemas.microsoft.com/office/drawing/2014/chartex" xmlns:cx1="http://schemas.microsoft.com/office/drawing/2015/9/8/chartex" xmlns:cx2="http://schemas.microsoft.com/office/drawing/2015/10/21/chartex" xmlns:cx3="http://schemas.microsoft.com/office/drawing/2016/5/9/chartex" xmlns:cx4="http://schemas.microsoft.com/office/drawing/2016/5/10/chartex" xmlns:cx5="http://schemas.microsoft.com/office/drawing/2016/5/11/chartex" xmlns:cx6="http://schemas.microsoft.com/office/drawing/2016/5/12/chartex" xmlns:cx7="http://schemas.microsoft.com/office/drawing/2016/5/13/chartex" xmlns:cx8="http://schemas.microsoft.com/office/drawing/2016/5/14/chartex" xmlns:mc="http://schemas.openxmlformats.org/markup-compatibility/2006" xmlns:aink="http://schemas.microsoft.com/office/drawing/2016/ink" xmlns:am3d="http://schemas.microsoft.com/office/drawing/2017/model3d" xmlns:o="urn:schemas-microsoft-com:office:office" xmlns:r="http://schemas.openxmlformats.org/officeDocument/2006/relationships" xmlns:m="http://schemas.openxmlformats.org/officeDocument/2006/math" xmlns:v="urn:schemas-microsoft-com:vml" xmlns:wp14="http://schemas.microsoft.com/office/word/2010/wordprocessingDrawing" xmlns:wp="http://schemas.openxmlformats.org/drawingml/2006/wordprocessingDrawing" xmlns:w10="urn:schemas-microsoft-com:office:word" xmlns:w="http://schemas.openxmlformats.org/wordprocessingml/2006/main" xmlns:w14="http://schemas.microsoft.com/office/word/2010/wordml" xmlns:w15="http://schemas.microsoft.com/office/word/2012/wordml" xmlns:w16cid="http://schemas.microsoft.com/office/word/2016/wordml/cid" xmlns:w16se="http://schemas.microsoft.com/office/word/2015/wordml/symex" xmlns:wpg="http://schemas.microsoft.com/office/word/2010/wordprocessingGroup" xmlns:wpi="http://schemas.microsoft.com/office/word/2010/wordprocessingInk" xmlns:wne="http://schemas.microsoft.com/office/word/2006/wordml" xmlns:wps="http://schemas.microsoft.com/office/word/2010/wordprocessingShape" mc:Ignorable="w14 w15 w16se w16cid wp14">
   <w:endnote w:type="separator" w:id="-1">
     <w:p>
       <w:r>
@@ -7640,7 +7670,7 @@
 </file>
 
 <file path=word/footnotes.xml><?xml version="1.0" encoding="utf-8"?>
-<w:footnotes xmlns:wpc="http://schemas.microsoft.com/office/word/2010/wordprocessingCanvas" xmlns:cx="http://schemas.microsoft.com/office/drawing/2014/chartex" xmlns:mc="http://schemas.openxmlformats.org/markup-compatibility/2006" xmlns:o="urn:schemas-microsoft-com:office:office" xmlns:r="http://schemas.openxmlformats.org/officeDocument/2006/relationships" xmlns:m="http://schemas.openxmlformats.org/officeDocument/2006/math" xmlns:v="urn:schemas-microsoft-com:vml" xmlns:wp14="http://schemas.microsoft.com/office/word/2010/wordprocessingDrawing" xmlns:wp="http://schemas.openxmlformats.org/drawingml/2006/wordprocessingDrawing" xmlns:w10="urn:schemas-microsoft-com:office:word" xmlns:w="http://schemas.openxmlformats.org/wordprocessingml/2006/main" xmlns:w14="http://schemas.microsoft.com/office/word/2010/wordml" xmlns:w15="http://schemas.microsoft.com/office/word/2012/wordml" xmlns:w16se="http://schemas.microsoft.com/office/word/2015/wordml/symex" xmlns:wpg="http://schemas.microsoft.com/office/word/2010/wordprocessingGroup" xmlns:wpi="http://schemas.microsoft.com/office/word/2010/wordprocessingInk" xmlns:wne="http://schemas.microsoft.com/office/word/2006/wordml" xmlns:wps="http://schemas.microsoft.com/office/word/2010/wordprocessingShape" mc:Ignorable="w14 w15 w16se wp14">
+<w:footnotes xmlns:wpc="http://schemas.microsoft.com/office/word/2010/wordprocessingCanvas" xmlns:cx="http://schemas.microsoft.com/office/drawing/2014/chartex" xmlns:cx1="http://schemas.microsoft.com/office/drawing/2015/9/8/chartex" xmlns:cx2="http://schemas.microsoft.com/office/drawing/2015/10/21/chartex" xmlns:cx3="http://schemas.microsoft.com/office/drawing/2016/5/9/chartex" xmlns:cx4="http://schemas.microsoft.com/office/drawing/2016/5/10/chartex" xmlns:cx5="http://schemas.microsoft.com/office/drawing/2016/5/11/chartex" xmlns:cx6="http://schemas.microsoft.com/office/drawing/2016/5/12/chartex" xmlns:cx7="http://schemas.microsoft.com/office/drawing/2016/5/13/chartex" xmlns:cx8="http://schemas.microsoft.com/office/drawing/2016/5/14/chartex" xmlns:mc="http://schemas.openxmlformats.org/markup-compatibility/2006" xmlns:aink="http://schemas.microsoft.com/office/drawing/2016/ink" xmlns:am3d="http://schemas.microsoft.com/office/drawing/2017/model3d" xmlns:o="urn:schemas-microsoft-com:office:office" xmlns:r="http://schemas.openxmlformats.org/officeDocument/2006/relationships" xmlns:m="http://schemas.openxmlformats.org/officeDocument/2006/math" xmlns:v="urn:schemas-microsoft-com:vml" xmlns:wp14="http://schemas.microsoft.com/office/word/2010/wordprocessingDrawing" xmlns:wp="http://schemas.openxmlformats.org/drawingml/2006/wordprocessingDrawing" xmlns:w10="urn:schemas-microsoft-com:office:word" xmlns:w="http://schemas.openxmlformats.org/wordprocessingml/2006/main" xmlns:w14="http://schemas.microsoft.com/office/word/2010/wordml" xmlns:w15="http://schemas.microsoft.com/office/word/2012/wordml" xmlns:w16cid="http://schemas.microsoft.com/office/word/2016/wordml/cid" xmlns:w16se="http://schemas.microsoft.com/office/word/2015/wordml/symex" xmlns:wpg="http://schemas.microsoft.com/office/word/2010/wordprocessingGroup" xmlns:wpi="http://schemas.microsoft.com/office/word/2010/wordprocessingInk" xmlns:wne="http://schemas.microsoft.com/office/word/2006/wordml" xmlns:wps="http://schemas.microsoft.com/office/word/2010/wordprocessingShape" mc:Ignorable="w14 w15 w16se w16cid wp14">
   <w:footnote w:type="separator" w:id="-1">
     <w:p>
       <w:r>
@@ -7659,10 +7689,10 @@
 </file>
 
 <file path=word/header1.xml><?xml version="1.0" encoding="utf-8"?>
-<w:hdr xmlns:wpc="http://schemas.microsoft.com/office/word/2010/wordprocessingCanvas" xmlns:cx="http://schemas.microsoft.com/office/drawing/2014/chartex" xmlns:mc="http://schemas.openxmlformats.org/markup-compatibility/2006" xmlns:o="urn:schemas-microsoft-com:office:office" xmlns:r="http://schemas.openxmlformats.org/officeDocument/2006/relationships" xmlns:m="http://schemas.openxmlformats.org/officeDocument/2006/math" xmlns:v="urn:schemas-microsoft-com:vml" xmlns:wp14="http://schemas.microsoft.com/office/word/2010/wordprocessingDrawing" xmlns:wp="http://schemas.openxmlformats.org/drawingml/2006/wordprocessingDrawing" xmlns:w10="urn:schemas-microsoft-com:office:word" xmlns:w="http://schemas.openxmlformats.org/wordprocessingml/2006/main" xmlns:w14="http://schemas.microsoft.com/office/word/2010/wordml" xmlns:w15="http://schemas.microsoft.com/office/word/2012/wordml" xmlns:w16se="http://schemas.microsoft.com/office/word/2015/wordml/symex" xmlns:wpg="http://schemas.microsoft.com/office/word/2010/wordprocessingGroup" xmlns:wpi="http://schemas.microsoft.com/office/word/2010/wordprocessingInk" xmlns:wne="http://schemas.microsoft.com/office/word/2006/wordml" xmlns:wps="http://schemas.microsoft.com/office/word/2010/wordprocessingShape" mc:Ignorable="w14 w15 w16se wp14">
+<w:hdr xmlns:wpc="http://schemas.microsoft.com/office/word/2010/wordprocessingCanvas" xmlns:cx="http://schemas.microsoft.com/office/drawing/2014/chartex" xmlns:cx1="http://schemas.microsoft.com/office/drawing/2015/9/8/chartex" xmlns:cx2="http://schemas.microsoft.com/office/drawing/2015/10/21/chartex" xmlns:cx3="http://schemas.microsoft.com/office/drawing/2016/5/9/chartex" xmlns:cx4="http://schemas.microsoft.com/office/drawing/2016/5/10/chartex" xmlns:cx5="http://schemas.microsoft.com/office/drawing/2016/5/11/chartex" xmlns:cx6="http://schemas.microsoft.com/office/drawing/2016/5/12/chartex" xmlns:cx7="http://schemas.microsoft.com/office/drawing/2016/5/13/chartex" xmlns:cx8="http://schemas.microsoft.com/office/drawing/2016/5/14/chartex" xmlns:mc="http://schemas.openxmlformats.org/markup-compatibility/2006" xmlns:aink="http://schemas.microsoft.com/office/drawing/2016/ink" xmlns:am3d="http://schemas.microsoft.com/office/drawing/2017/model3d" xmlns:o="urn:schemas-microsoft-com:office:office" xmlns:r="http://schemas.openxmlformats.org/officeDocument/2006/relationships" xmlns:m="http://schemas.openxmlformats.org/officeDocument/2006/math" xmlns:v="urn:schemas-microsoft-com:vml" xmlns:wp14="http://schemas.microsoft.com/office/word/2010/wordprocessingDrawing" xmlns:wp="http://schemas.openxmlformats.org/drawingml/2006/wordprocessingDrawing" xmlns:w10="urn:schemas-microsoft-com:office:word" xmlns:w="http://schemas.openxmlformats.org/wordprocessingml/2006/main" xmlns:w14="http://schemas.microsoft.com/office/word/2010/wordml" xmlns:w15="http://schemas.microsoft.com/office/word/2012/wordml" xmlns:w16cid="http://schemas.microsoft.com/office/word/2016/wordml/cid" xmlns:w16se="http://schemas.microsoft.com/office/word/2015/wordml/symex" xmlns:wpg="http://schemas.microsoft.com/office/word/2010/wordprocessingGroup" xmlns:wpi="http://schemas.microsoft.com/office/word/2010/wordprocessingInk" xmlns:wne="http://schemas.microsoft.com/office/word/2006/wordml" xmlns:wps="http://schemas.microsoft.com/office/word/2010/wordprocessingShape" mc:Ignorable="w14 w15 w16se w16cid wp14">
   <w:p>
     <w:pPr>
-      <w:pStyle w:val="Encabezado"/>
+      <w:pStyle w:val="Header"/>
       <w:jc w:val="center"/>
     </w:pPr>
     <w:r>
@@ -7715,7 +7745,7 @@
   </w:p>
   <w:p>
     <w:pPr>
-      <w:pStyle w:val="Encabezado"/>
+      <w:pStyle w:val="Header"/>
       <w:jc w:val="center"/>
     </w:pPr>
   </w:p>
@@ -7723,7 +7753,7 @@
 </file>
 
 <file path=word/numbering.xml><?xml version="1.0" encoding="utf-8"?>
-<w:numbering xmlns:wpc="http://schemas.microsoft.com/office/word/2010/wordprocessingCanvas" xmlns:cx="http://schemas.microsoft.com/office/drawing/2014/chartex" xmlns:mc="http://schemas.openxmlformats.org/markup-compatibility/2006" xmlns:o="urn:schemas-microsoft-com:office:office" xmlns:r="http://schemas.openxmlformats.org/officeDocument/2006/relationships" xmlns:m="http://schemas.openxmlformats.org/officeDocument/2006/math" xmlns:v="urn:schemas-microsoft-com:vml" xmlns:wp14="http://schemas.microsoft.com/office/word/2010/wordprocessingDrawing" xmlns:wp="http://schemas.openxmlformats.org/drawingml/2006/wordprocessingDrawing" xmlns:w10="urn:schemas-microsoft-com:office:word" xmlns:w="http://schemas.openxmlformats.org/wordprocessingml/2006/main" xmlns:w14="http://schemas.microsoft.com/office/word/2010/wordml" xmlns:w15="http://schemas.microsoft.com/office/word/2012/wordml" xmlns:w16se="http://schemas.microsoft.com/office/word/2015/wordml/symex" xmlns:wpg="http://schemas.microsoft.com/office/word/2010/wordprocessingGroup" xmlns:wpi="http://schemas.microsoft.com/office/word/2010/wordprocessingInk" xmlns:wne="http://schemas.microsoft.com/office/word/2006/wordml" xmlns:wps="http://schemas.microsoft.com/office/word/2010/wordprocessingShape" mc:Ignorable="w14 w15 w16se wp14">
+<w:numbering xmlns:wpc="http://schemas.microsoft.com/office/word/2010/wordprocessingCanvas" xmlns:cx="http://schemas.microsoft.com/office/drawing/2014/chartex" xmlns:cx1="http://schemas.microsoft.com/office/drawing/2015/9/8/chartex" xmlns:cx2="http://schemas.microsoft.com/office/drawing/2015/10/21/chartex" xmlns:cx3="http://schemas.microsoft.com/office/drawing/2016/5/9/chartex" xmlns:cx4="http://schemas.microsoft.com/office/drawing/2016/5/10/chartex" xmlns:cx5="http://schemas.microsoft.com/office/drawing/2016/5/11/chartex" xmlns:cx6="http://schemas.microsoft.com/office/drawing/2016/5/12/chartex" xmlns:cx7="http://schemas.microsoft.com/office/drawing/2016/5/13/chartex" xmlns:cx8="http://schemas.microsoft.com/office/drawing/2016/5/14/chartex" xmlns:mc="http://schemas.openxmlformats.org/markup-compatibility/2006" xmlns:aink="http://schemas.microsoft.com/office/drawing/2016/ink" xmlns:am3d="http://schemas.microsoft.com/office/drawing/2017/model3d" xmlns:o="urn:schemas-microsoft-com:office:office" xmlns:r="http://schemas.openxmlformats.org/officeDocument/2006/relationships" xmlns:m="http://schemas.openxmlformats.org/officeDocument/2006/math" xmlns:v="urn:schemas-microsoft-com:vml" xmlns:wp14="http://schemas.microsoft.com/office/word/2010/wordprocessingDrawing" xmlns:wp="http://schemas.openxmlformats.org/drawingml/2006/wordprocessingDrawing" xmlns:w10="urn:schemas-microsoft-com:office:word" xmlns:w="http://schemas.openxmlformats.org/wordprocessingml/2006/main" xmlns:w14="http://schemas.microsoft.com/office/word/2010/wordml" xmlns:w15="http://schemas.microsoft.com/office/word/2012/wordml" xmlns:w16cid="http://schemas.microsoft.com/office/word/2016/wordml/cid" xmlns:w16se="http://schemas.microsoft.com/office/word/2015/wordml/symex" xmlns:wpg="http://schemas.microsoft.com/office/word/2010/wordprocessingGroup" xmlns:wpi="http://schemas.microsoft.com/office/word/2010/wordprocessingInk" xmlns:wne="http://schemas.microsoft.com/office/word/2006/wordml" xmlns:wps="http://schemas.microsoft.com/office/word/2010/wordprocessingShape" mc:Ignorable="w14 w15 w16se w16cid wp14">
   <w:abstractNum w:abstractNumId="0" w15:restartNumberingAfterBreak="0">
     <w:nsid w:val="002E0AF2"/>
     <w:multiLevelType w:val="hybridMultilevel"/>
@@ -8540,7 +8570,7 @@
 </file>
 
 <file path=word/styles.xml><?xml version="1.0" encoding="utf-8"?>
-<w:styles xmlns:mc="http://schemas.openxmlformats.org/markup-compatibility/2006" xmlns:r="http://schemas.openxmlformats.org/officeDocument/2006/relationships" xmlns:w="http://schemas.openxmlformats.org/wordprocessingml/2006/main" xmlns:w14="http://schemas.microsoft.com/office/word/2010/wordml" xmlns:w15="http://schemas.microsoft.com/office/word/2012/wordml" xmlns:w16se="http://schemas.microsoft.com/office/word/2015/wordml/symex" mc:Ignorable="w14 w15 w16se">
+<w:styles xmlns:mc="http://schemas.openxmlformats.org/markup-compatibility/2006" xmlns:r="http://schemas.openxmlformats.org/officeDocument/2006/relationships" xmlns:w="http://schemas.openxmlformats.org/wordprocessingml/2006/main" xmlns:w14="http://schemas.microsoft.com/office/word/2010/wordml" xmlns:w15="http://schemas.microsoft.com/office/word/2012/wordml" xmlns:w16cid="http://schemas.microsoft.com/office/word/2016/wordml/cid" xmlns:w16se="http://schemas.microsoft.com/office/word/2015/wordml/symex" mc:Ignorable="w14 w15 w16se w16cid">
   <w:docDefaults>
     <w:rPrDefault>
       <w:rPr>
@@ -8556,7 +8586,7 @@
       </w:pPr>
     </w:pPrDefault>
   </w:docDefaults>
-  <w:latentStyles w:defLockedState="0" w:defUIPriority="99" w:defSemiHidden="0" w:defUnhideWhenUsed="0" w:defQFormat="0" w:count="371">
+  <w:latentStyles w:defLockedState="0" w:defUIPriority="99" w:defSemiHidden="0" w:defUnhideWhenUsed="0" w:defQFormat="0" w:count="375">
     <w:lsdException w:name="Normal" w:uiPriority="0" w:qFormat="1"/>
     <w:lsdException w:name="heading 1" w:uiPriority="9" w:qFormat="1"/>
     <w:lsdException w:name="heading 2" w:semiHidden="1" w:uiPriority="9" w:unhideWhenUsed="1" w:qFormat="1"/>
@@ -8662,7 +8692,6 @@
     <w:lsdException w:name="HTML Sample" w:semiHidden="1" w:unhideWhenUsed="1"/>
     <w:lsdException w:name="HTML Typewriter" w:semiHidden="1" w:unhideWhenUsed="1"/>
     <w:lsdException w:name="HTML Variable" w:semiHidden="1" w:unhideWhenUsed="1"/>
-    <w:lsdException w:name="Normal Table" w:semiHidden="1" w:unhideWhenUsed="1"/>
     <w:lsdException w:name="annotation subject" w:semiHidden="1" w:unhideWhenUsed="1"/>
     <w:lsdException w:name="No List" w:semiHidden="1" w:unhideWhenUsed="1"/>
     <w:lsdException w:name="Outline List 1" w:semiHidden="1" w:unhideWhenUsed="1"/>
@@ -8706,10 +8735,8 @@
     <w:lsdException w:name="Table Elegant" w:semiHidden="1" w:unhideWhenUsed="1"/>
     <w:lsdException w:name="Table Professional" w:semiHidden="1" w:unhideWhenUsed="1"/>
     <w:lsdException w:name="Table Subtle 1" w:semiHidden="1" w:unhideWhenUsed="1"/>
-    <w:lsdException w:name="Table Subtle 2" w:semiHidden="1" w:unhideWhenUsed="1"/>
     <w:lsdException w:name="Table Web 1" w:semiHidden="1" w:unhideWhenUsed="1"/>
     <w:lsdException w:name="Table Web 2" w:semiHidden="1" w:unhideWhenUsed="1"/>
-    <w:lsdException w:name="Table Web 3" w:semiHidden="1" w:unhideWhenUsed="1"/>
     <w:lsdException w:name="Balloon Text" w:semiHidden="1" w:unhideWhenUsed="1"/>
     <w:lsdException w:name="Table Grid" w:uiPriority="39"/>
     <w:lsdException w:name="Table Theme" w:semiHidden="1" w:unhideWhenUsed="1"/>
@@ -8928,6 +8955,10 @@
     <w:lsdException w:name="List Table 5 Dark Accent 6" w:uiPriority="50"/>
     <w:lsdException w:name="List Table 6 Colorful Accent 6" w:uiPriority="51"/>
     <w:lsdException w:name="List Table 7 Colorful Accent 6" w:uiPriority="52"/>
+    <w:lsdException w:name="Mention" w:semiHidden="1" w:unhideWhenUsed="1"/>
+    <w:lsdException w:name="Smart Hyperlink" w:semiHidden="1" w:unhideWhenUsed="1"/>
+    <w:lsdException w:name="Hashtag" w:semiHidden="1" w:unhideWhenUsed="1"/>
+    <w:lsdException w:name="Unresolved Mention" w:semiHidden="1" w:unhideWhenUsed="1"/>
   </w:latentStyles>
   <w:style w:type="paragraph" w:default="1" w:styleId="Normal">
     <w:name w:val="Normal"/>
@@ -8943,13 +8974,13 @@
       <w:lang w:eastAsia="es-CO"/>
     </w:rPr>
   </w:style>
-  <w:style w:type="character" w:default="1" w:styleId="Fuentedeprrafopredeter">
+  <w:style w:type="character" w:default="1" w:styleId="DefaultParagraphFont">
     <w:name w:val="Default Paragraph Font"/>
     <w:uiPriority w:val="1"/>
     <w:semiHidden/>
     <w:unhideWhenUsed/>
   </w:style>
-  <w:style w:type="table" w:default="1" w:styleId="Tablanormal">
+  <w:style w:type="table" w:default="1" w:styleId="TableNormal">
     <w:name w:val="Normal Table"/>
     <w:uiPriority w:val="99"/>
     <w:semiHidden/>
@@ -8964,15 +8995,15 @@
       </w:tblCellMar>
     </w:tblPr>
   </w:style>
-  <w:style w:type="numbering" w:default="1" w:styleId="Sinlista">
+  <w:style w:type="numbering" w:default="1" w:styleId="NoList">
     <w:name w:val="No List"/>
     <w:uiPriority w:val="99"/>
     <w:semiHidden/>
     <w:unhideWhenUsed/>
   </w:style>
-  <w:style w:type="table" w:styleId="Tablaconcuadrcula">
+  <w:style w:type="table" w:styleId="TableGrid">
     <w:name w:val="Table Grid"/>
-    <w:basedOn w:val="Tablanormal"/>
+    <w:basedOn w:val="TableNormal"/>
     <w:uiPriority w:val="39"/>
     <w:rsid w:val="00391BEE"/>
     <w:pPr>
@@ -8989,9 +9020,9 @@
       </w:tblBorders>
     </w:tblPr>
   </w:style>
-  <w:style w:type="character" w:styleId="Hipervnculo">
+  <w:style w:type="character" w:styleId="Hyperlink">
     <w:name w:val="Hyperlink"/>
-    <w:basedOn w:val="Fuentedeprrafopredeter"/>
+    <w:basedOn w:val="DefaultParagraphFont"/>
     <w:uiPriority w:val="99"/>
     <w:unhideWhenUsed/>
     <w:rsid w:val="00037E73"/>
@@ -9000,9 +9031,9 @@
       <w:u w:val="single"/>
     </w:rPr>
   </w:style>
-  <w:style w:type="character" w:customStyle="1" w:styleId="UnresolvedMention">
-    <w:name w:val="Unresolved Mention"/>
-    <w:basedOn w:val="Fuentedeprrafopredeter"/>
+  <w:style w:type="character" w:customStyle="1" w:styleId="UnresolvedMention1">
+    <w:name w:val="Unresolved Mention1"/>
+    <w:basedOn w:val="DefaultParagraphFont"/>
     <w:uiPriority w:val="99"/>
     <w:semiHidden/>
     <w:unhideWhenUsed/>
@@ -9012,10 +9043,10 @@
       <w:shd w:val="clear" w:color="auto" w:fill="E1DFDD"/>
     </w:rPr>
   </w:style>
-  <w:style w:type="paragraph" w:styleId="Encabezado">
+  <w:style w:type="paragraph" w:styleId="Header">
     <w:name w:val="header"/>
     <w:basedOn w:val="Normal"/>
-    <w:link w:val="EncabezadoCar"/>
+    <w:link w:val="HeaderChar"/>
     <w:uiPriority w:val="99"/>
     <w:unhideWhenUsed/>
     <w:rsid w:val="00256DC1"/>
@@ -9032,17 +9063,17 @@
       <w:lang w:eastAsia="en-US"/>
     </w:rPr>
   </w:style>
-  <w:style w:type="character" w:customStyle="1" w:styleId="EncabezadoCar">
-    <w:name w:val="Encabezado Car"/>
-    <w:basedOn w:val="Fuentedeprrafopredeter"/>
-    <w:link w:val="Encabezado"/>
+  <w:style w:type="character" w:customStyle="1" w:styleId="HeaderChar">
+    <w:name w:val="Header Char"/>
+    <w:basedOn w:val="DefaultParagraphFont"/>
+    <w:link w:val="Header"/>
     <w:uiPriority w:val="99"/>
     <w:rsid w:val="00256DC1"/>
   </w:style>
-  <w:style w:type="paragraph" w:styleId="Piedepgina">
+  <w:style w:type="paragraph" w:styleId="Footer">
     <w:name w:val="footer"/>
     <w:basedOn w:val="Normal"/>
-    <w:link w:val="PiedepginaCar"/>
+    <w:link w:val="FooterChar"/>
     <w:uiPriority w:val="99"/>
     <w:unhideWhenUsed/>
     <w:rsid w:val="00256DC1"/>
@@ -9059,14 +9090,14 @@
       <w:lang w:eastAsia="en-US"/>
     </w:rPr>
   </w:style>
-  <w:style w:type="character" w:customStyle="1" w:styleId="PiedepginaCar">
-    <w:name w:val="Pie de página Car"/>
-    <w:basedOn w:val="Fuentedeprrafopredeter"/>
-    <w:link w:val="Piedepgina"/>
+  <w:style w:type="character" w:customStyle="1" w:styleId="FooterChar">
+    <w:name w:val="Footer Char"/>
+    <w:basedOn w:val="DefaultParagraphFont"/>
+    <w:link w:val="Footer"/>
     <w:uiPriority w:val="99"/>
     <w:rsid w:val="00256DC1"/>
   </w:style>
-  <w:style w:type="paragraph" w:styleId="Prrafodelista">
+  <w:style w:type="paragraph" w:styleId="ListParagraph">
     <w:name w:val="List Paragraph"/>
     <w:basedOn w:val="Normal"/>
     <w:uiPriority w:val="34"/>
@@ -9109,7 +9140,7 @@
       <w:lang w:val="en-US" w:eastAsia="en-US"/>
     </w:rPr>
   </w:style>
-  <w:style w:type="table" w:customStyle="1" w:styleId="TableGrid">
+  <w:style w:type="table" w:customStyle="1" w:styleId="TableGrid0">
     <w:name w:val="TableGrid"/>
     <w:rsid w:val="00C12FB3"/>
     <w:pPr>

</xml_diff>

<commit_message>
Sprint1 Ok para subir
</commit_message>
<xml_diff>
--- a/Sprint1/Sprint_1.docx
+++ b/Sprint1/Sprint_1.docx
@@ -190,11 +190,9 @@
             <w:r>
               <w:t xml:space="preserve">Partidos </w:t>
             </w:r>
-            <w:proofErr w:type="spellStart"/>
             <w:r>
               <w:t>MediScore</w:t>
             </w:r>
-            <w:proofErr w:type="spellEnd"/>
           </w:p>
         </w:tc>
       </w:tr>
@@ -578,7 +576,6 @@
             <w:r>
               <w:t xml:space="preserve">UNAB&gt; </w:t>
             </w:r>
-            <w:proofErr w:type="spellStart"/>
             <w:r>
               <w:t>Misio</w:t>
             </w:r>
@@ -588,7 +585,6 @@
             <w:r>
               <w:t>TIC</w:t>
             </w:r>
-            <w:proofErr w:type="spellEnd"/>
           </w:p>
         </w:tc>
       </w:tr>
@@ -670,21 +666,7 @@
               <w:rPr>
                 <w:rFonts w:asciiTheme="minorHAnsi" w:hAnsiTheme="minorHAnsi" w:cstheme="minorHAnsi"/>
               </w:rPr>
-              <w:t>En este proyecto se desea desarrollar una aplicación web, a través de herramientas de código libre la cual deberá funcionar de manera online las 24 horas del día, la cual llevara como nombre  “</w:t>
-            </w:r>
-            <w:proofErr w:type="spellStart"/>
-            <w:r>
-              <w:rPr>
-                <w:rFonts w:asciiTheme="minorHAnsi" w:hAnsiTheme="minorHAnsi" w:cstheme="minorHAnsi"/>
-              </w:rPr>
-              <w:t>MediScore</w:t>
-            </w:r>
-            <w:proofErr w:type="spellEnd"/>
-            <w:r>
-              <w:rPr>
-                <w:rFonts w:asciiTheme="minorHAnsi" w:hAnsiTheme="minorHAnsi" w:cstheme="minorHAnsi"/>
-              </w:rPr>
-              <w:t>” la cual permitirá la integración de usuarios, clientes y equipos de futbol participantes en el mundial de Qatar, donde se permitirá la visualización de los resultados de los partidos, y en donde el usuario deberá tener la oportunidad de crean un nuevo evento (Partido de Futbol entre 2 selecciones), de esta manera se busca tener una amplia forma de entretenimiento e información deportiva. La aplicación del proyecto busca tener un alto impacto a nivel informativo facilitando la manera de mantener al día con los resultados del Mundial de Qatar.</w:t>
+              <w:t>En este proyecto se desea desarrollar una aplicación web, a través de herramientas de código libre la cual deberá funcionar de manera online las 24 horas del día, la cual llevara como nombre  “MediScore” la cual permitirá la integración de usuarios, clientes y equipos de futbol participantes en el mundial de Qatar, donde se permitirá la visualización de los resultados de los partidos, y en donde el usuario deberá tener la oportunidad de crean un nuevo evento (Partido de Futbol entre 2 selecciones), de esta manera se busca tener una amplia forma de entretenimiento e información deportiva. La aplicación del proyecto busca tener un alto impacto a nivel informativo facilitando la manera de mantener al día con los resultados del Mundial de Qatar.</w:t>
             </w:r>
           </w:p>
           <w:p>
@@ -890,43 +872,7 @@
                 <w:sz w:val="22"/>
                 <w:szCs w:val="22"/>
               </w:rPr>
-              <w:t xml:space="preserve">Construir el </w:t>
-            </w:r>
-            <w:proofErr w:type="spellStart"/>
-            <w:r>
-              <w:rPr>
-                <w:rFonts w:asciiTheme="minorHAnsi" w:hAnsiTheme="minorHAnsi" w:cstheme="minorHAnsi"/>
-                <w:sz w:val="22"/>
-                <w:szCs w:val="22"/>
-              </w:rPr>
-              <w:t>Backend</w:t>
-            </w:r>
-            <w:proofErr w:type="spellEnd"/>
-            <w:r>
-              <w:rPr>
-                <w:rFonts w:asciiTheme="minorHAnsi" w:hAnsiTheme="minorHAnsi" w:cstheme="minorHAnsi"/>
-                <w:sz w:val="22"/>
-                <w:szCs w:val="22"/>
-              </w:rPr>
-              <w:t xml:space="preserve"> y </w:t>
-            </w:r>
-            <w:proofErr w:type="spellStart"/>
-            <w:r>
-              <w:rPr>
-                <w:rFonts w:asciiTheme="minorHAnsi" w:hAnsiTheme="minorHAnsi" w:cstheme="minorHAnsi"/>
-                <w:sz w:val="22"/>
-                <w:szCs w:val="22"/>
-              </w:rPr>
-              <w:t>FrontEnd</w:t>
-            </w:r>
-            <w:proofErr w:type="spellEnd"/>
-            <w:r>
-              <w:rPr>
-                <w:rFonts w:asciiTheme="minorHAnsi" w:hAnsiTheme="minorHAnsi" w:cstheme="minorHAnsi"/>
-                <w:sz w:val="22"/>
-                <w:szCs w:val="22"/>
-              </w:rPr>
-              <w:t xml:space="preserve"> para la gestión de información del pago y datos del usuario mediante el uso de tecnologías libre y con guía de la Metodología Scrum. </w:t>
+              <w:t xml:space="preserve">Construir el Backend y FrontEnd para la gestión de información del pago y datos del usuario mediante el uso de tecnologías libre y con guía de la Metodología Scrum. </w:t>
             </w:r>
           </w:p>
           <w:p>
@@ -1705,133 +1651,6 @@
               <w:tab/>
               <w:t>Debe ser construida como una aplicación cliente-servidor.</w:t>
             </w:r>
-          </w:p>
-        </w:tc>
-      </w:tr>
-    </w:tbl>
-    <w:tbl>
-      <w:tblPr>
-        <w:tblStyle w:val="Tablaconcuadrcula"/>
-        <w:tblpPr w:leftFromText="141" w:rightFromText="141" w:vertAnchor="text" w:horzAnchor="margin" w:tblpY="123"/>
-        <w:tblW w:w="8784" w:type="dxa"/>
-        <w:tblLook w:val="04A0" w:firstRow="1" w:lastRow="0" w:firstColumn="1" w:lastColumn="0" w:noHBand="0" w:noVBand="1"/>
-      </w:tblPr>
-      <w:tblGrid>
-        <w:gridCol w:w="8784"/>
-      </w:tblGrid>
-      <w:tr>
-        <w:trPr>
-          <w:trHeight w:val="298"/>
-        </w:trPr>
-        <w:tc>
-          <w:tcPr>
-            <w:tcW w:w="8784" w:type="dxa"/>
-            <w:shd w:val="clear" w:color="auto" w:fill="B4C6E7" w:themeFill="accent1" w:themeFillTint="66"/>
-          </w:tcPr>
-          <w:p>
-            <w:pPr>
-              <w:jc w:val="center"/>
-            </w:pPr>
-            <w:r>
-              <w:rPr>
-                <w:rFonts w:asciiTheme="minorHAnsi" w:hAnsiTheme="minorHAnsi" w:cstheme="minorHAnsi"/>
-                <w:b/>
-                <w:bCs/>
-              </w:rPr>
-              <w:t>Diagrama de Clases</w:t>
-            </w:r>
-          </w:p>
-        </w:tc>
-      </w:tr>
-    </w:tbl>
-    <w:tbl>
-      <w:tblPr>
-        <w:tblStyle w:val="Tablaconcuadrcula"/>
-        <w:tblW w:w="8784" w:type="dxa"/>
-        <w:tblLook w:val="04A0" w:firstRow="1" w:lastRow="0" w:firstColumn="1" w:lastColumn="0" w:noHBand="0" w:noVBand="1"/>
-      </w:tblPr>
-      <w:tblGrid>
-        <w:gridCol w:w="8784"/>
-      </w:tblGrid>
-      <w:tr>
-        <w:trPr>
-          <w:trHeight w:val="280"/>
-        </w:trPr>
-        <w:tc>
-          <w:tcPr>
-            <w:tcW w:w="8784" w:type="dxa"/>
-            <w:vAlign w:val="center"/>
-          </w:tcPr>
-          <w:p>
-            <w:pPr>
-              <w:spacing w:line="259" w:lineRule="auto"/>
-            </w:pPr>
-          </w:p>
-          <w:p>
-            <w:pPr>
-              <w:spacing w:line="259" w:lineRule="auto"/>
-            </w:pPr>
-          </w:p>
-        </w:tc>
-      </w:tr>
-    </w:tbl>
-    <w:tbl>
-      <w:tblPr>
-        <w:tblStyle w:val="Tablaconcuadrcula"/>
-        <w:tblpPr w:leftFromText="141" w:rightFromText="141" w:vertAnchor="text" w:horzAnchor="margin" w:tblpY="123"/>
-        <w:tblW w:w="8784" w:type="dxa"/>
-        <w:tblLook w:val="04A0" w:firstRow="1" w:lastRow="0" w:firstColumn="1" w:lastColumn="0" w:noHBand="0" w:noVBand="1"/>
-      </w:tblPr>
-      <w:tblGrid>
-        <w:gridCol w:w="8784"/>
-      </w:tblGrid>
-      <w:tr>
-        <w:trPr>
-          <w:trHeight w:val="298"/>
-        </w:trPr>
-        <w:tc>
-          <w:tcPr>
-            <w:tcW w:w="8784" w:type="dxa"/>
-            <w:shd w:val="clear" w:color="auto" w:fill="B4C6E7" w:themeFill="accent1" w:themeFillTint="66"/>
-          </w:tcPr>
-          <w:p>
-            <w:pPr>
-              <w:jc w:val="center"/>
-            </w:pPr>
-            <w:r>
-              <w:rPr>
-                <w:rFonts w:asciiTheme="minorHAnsi" w:hAnsiTheme="minorHAnsi" w:cstheme="minorHAnsi"/>
-                <w:b/>
-                <w:bCs/>
-              </w:rPr>
-              <w:t>Casos de Uso</w:t>
-            </w:r>
-          </w:p>
-        </w:tc>
-      </w:tr>
-    </w:tbl>
-    <w:tbl>
-      <w:tblPr>
-        <w:tblStyle w:val="Tablaconcuadrcula"/>
-        <w:tblW w:w="8784" w:type="dxa"/>
-        <w:tblLook w:val="04A0" w:firstRow="1" w:lastRow="0" w:firstColumn="1" w:lastColumn="0" w:noHBand="0" w:noVBand="1"/>
-      </w:tblPr>
-      <w:tblGrid>
-        <w:gridCol w:w="8784"/>
-      </w:tblGrid>
-      <w:tr>
-        <w:trPr>
-          <w:trHeight w:val="1240"/>
-        </w:trPr>
-        <w:tc>
-          <w:tcPr>
-            <w:tcW w:w="8784" w:type="dxa"/>
-            <w:vAlign w:val="center"/>
-          </w:tcPr>
-          <w:p>
-            <w:pPr>
-              <w:spacing w:line="259" w:lineRule="auto"/>
-            </w:pPr>
           </w:p>
         </w:tc>
       </w:tr>
@@ -1921,11 +1740,9 @@
             <w:vAlign w:val="center"/>
           </w:tcPr>
           <w:p>
-            <w:proofErr w:type="spellStart"/>
             <w:r>
               <w:t>idUsuario</w:t>
             </w:r>
-            <w:proofErr w:type="spellEnd"/>
           </w:p>
         </w:tc>
       </w:tr>
@@ -2168,7 +1985,6 @@
           </w:tcPr>
           <w:p>
             <w:r>
-              <w:lastRenderedPageBreak/>
               <w:t>Flujo Alternativo</w:t>
             </w:r>
           </w:p>
@@ -2277,11 +2093,15 @@
             <w:vAlign w:val="bottom"/>
           </w:tcPr>
           <w:p>
-            <w:proofErr w:type="spellStart"/>
-            <w:r>
-              <w:t>idVisitante</w:t>
-            </w:r>
-            <w:proofErr w:type="spellEnd"/>
+            <w:r>
+              <w:t>id</w:t>
+            </w:r>
+            <w:r>
+              <w:t>Visitante</w:t>
+            </w:r>
+            <w:r>
+              <w:t xml:space="preserve"> </w:t>
+            </w:r>
           </w:p>
         </w:tc>
       </w:tr>
@@ -2341,6 +2161,7 @@
           </w:tcPr>
           <w:p>
             <w:r>
+              <w:lastRenderedPageBreak/>
               <w:t>Descripción</w:t>
             </w:r>
           </w:p>
@@ -2610,6 +2431,19 @@
     <w:p/>
     <w:p/>
     <w:p/>
+    <w:p/>
+    <w:p/>
+    <w:p/>
+    <w:p/>
+    <w:p/>
+    <w:p>
+      <w:pPr>
+        <w:spacing w:after="160" w:line="259" w:lineRule="auto"/>
+      </w:pPr>
+      <w:r>
+        <w:br w:type="page"/>
+      </w:r>
+    </w:p>
     <w:tbl>
       <w:tblPr>
         <w:tblStyle w:val="Tablaconcuadrcula"/>
@@ -3480,6 +3314,8 @@
       </w:tr>
     </w:tbl>
     <w:p/>
+    <w:p/>
+    <w:p/>
     <w:tbl>
       <w:tblPr>
         <w:tblStyle w:val="Tablaconcuadrcula"/>
@@ -3513,6 +3349,7 @@
                 <w:sz w:val="22"/>
                 <w:szCs w:val="22"/>
               </w:rPr>
+              <w:lastRenderedPageBreak/>
               <w:t>Código del Requerimiento</w:t>
             </w:r>
           </w:p>
@@ -3586,7 +3423,6 @@
                 <w:sz w:val="22"/>
                 <w:szCs w:val="22"/>
               </w:rPr>
-              <w:lastRenderedPageBreak/>
               <w:t>Nombre</w:t>
             </w:r>
           </w:p>
@@ -5442,7 +5278,16 @@
                 <w:sz w:val="22"/>
                 <w:szCs w:val="22"/>
               </w:rPr>
-              <w:t>El sistema deberá estar alojado en un servidor eficiente que pueda manejar gran concurrencia de usuario en ciertos periodos de tiempo</w:t>
+              <w:t xml:space="preserve">El sistema deberá estar alojado en un servidor eficiente que pueda manejar gran </w:t>
+            </w:r>
+            <w:r>
+              <w:rPr>
+                <w:rFonts w:asciiTheme="minorHAnsi" w:hAnsiTheme="minorHAnsi"/>
+                <w:sz w:val="22"/>
+                <w:szCs w:val="22"/>
+              </w:rPr>
+              <w:lastRenderedPageBreak/>
+              <w:t>concurrencia de usuario en ciertos periodos de tiempo</w:t>
             </w:r>
           </w:p>
         </w:tc>
@@ -5482,7 +5327,6 @@
                 <w:sz w:val="22"/>
                 <w:szCs w:val="22"/>
               </w:rPr>
-              <w:lastRenderedPageBreak/>
               <w:t>Código del Requerimiento</w:t>
             </w:r>
           </w:p>
@@ -6025,6 +5869,389 @@
       <w:r>
         <w:t>Creación y lanzamiento de un Sprint (Backlog y Tablero)</w:t>
       </w:r>
+      <w:r>
+        <w:t>.</w:t>
+      </w:r>
+    </w:p>
+    <w:p>
+      <w:pPr>
+        <w:jc w:val="both"/>
+      </w:pPr>
+    </w:p>
+    <w:p>
+      <w:pPr>
+        <w:jc w:val="center"/>
+        <w:rPr>
+          <w:b/>
+        </w:rPr>
+      </w:pPr>
+      <w:r>
+        <w:rPr>
+          <w:b/>
+        </w:rPr>
+        <w:t xml:space="preserve">CREACION </w:t>
+      </w:r>
+      <w:r>
+        <w:rPr>
+          <w:b/>
+        </w:rPr>
+        <w:t>JIRA</w:t>
+      </w:r>
+    </w:p>
+    <w:p>
+      <w:pPr>
+        <w:jc w:val="both"/>
+      </w:pPr>
+    </w:p>
+    <w:p>
+      <w:pPr>
+        <w:jc w:val="both"/>
+        <w:rPr>
+          <w:color w:val="FF0000"/>
+        </w:rPr>
+      </w:pPr>
+      <w:r>
+        <w:rPr>
+          <w:color w:val="FF0000"/>
+        </w:rPr>
+        <w:t>LINK JIRA =</w:t>
+      </w:r>
+    </w:p>
+    <w:p>
+      <w:pPr>
+        <w:jc w:val="both"/>
+        <w:rPr>
+          <w:color w:val="FF0000"/>
+        </w:rPr>
+      </w:pPr>
+      <w:r>
+        <w:rPr>
+          <w:color w:val="FF0000"/>
+        </w:rPr>
+        <w:t>https://print1.atlassian.net/jira/software/projects/CM/boards/2/roadmap?shared=&amp;atlOrigin=eyJpIjoiZGJkZjJiOGFmYTIwNDUwMzk5MTFmMzcxMDhhMTE0NGMiLCJwIjoiaiJ9</w:t>
+      </w:r>
+    </w:p>
+    <w:p>
+      <w:pPr>
+        <w:pStyle w:val="Prrafodelista"/>
+        <w:jc w:val="both"/>
+      </w:pPr>
+    </w:p>
+    <w:p>
+      <w:pPr>
+        <w:ind w:left="360"/>
+        <w:jc w:val="both"/>
+      </w:pPr>
+      <w:r>
+        <w:rPr>
+          <w:noProof/>
+          <w:lang w:val="en-US" w:eastAsia="en-US"/>
+        </w:rPr>
+        <w:lastRenderedPageBreak/>
+        <w:drawing>
+          <wp:inline distT="0" distB="0" distL="0" distR="0" wp14:anchorId="3B4800DF" wp14:editId="54564DEB">
+            <wp:extent cx="5608320" cy="2926080"/>
+            <wp:effectExtent l="0" t="0" r="0" b="7620"/>
+            <wp:docPr id="19" name="Imagen 19" descr="C:\Users\Hp-Gamer\Downloads\WhatsApp Image 2022-11-09 at 6.55.01 PM (2).jpeg"/>
+            <wp:cNvGraphicFramePr>
+              <a:graphicFrameLocks xmlns:a="http://schemas.openxmlformats.org/drawingml/2006/main" noChangeAspect="1"/>
+            </wp:cNvGraphicFramePr>
+            <a:graphic xmlns:a="http://schemas.openxmlformats.org/drawingml/2006/main">
+              <a:graphicData uri="http://schemas.openxmlformats.org/drawingml/2006/picture">
+                <pic:pic xmlns:pic="http://schemas.openxmlformats.org/drawingml/2006/picture">
+                  <pic:nvPicPr>
+                    <pic:cNvPr id="0" name="Picture 3" descr="C:\Users\Hp-Gamer\Downloads\WhatsApp Image 2022-11-09 at 6.55.01 PM (2).jpeg"/>
+                    <pic:cNvPicPr>
+                      <a:picLocks noChangeAspect="1" noChangeArrowheads="1"/>
+                    </pic:cNvPicPr>
+                  </pic:nvPicPr>
+                  <pic:blipFill>
+                    <a:blip r:embed="rId7">
+                      <a:extLst>
+                        <a:ext uri="{28A0092B-C50C-407E-A947-70E740481C1C}">
+                          <a14:useLocalDpi xmlns:a14="http://schemas.microsoft.com/office/drawing/2010/main" val="0"/>
+                        </a:ext>
+                      </a:extLst>
+                    </a:blip>
+                    <a:srcRect/>
+                    <a:stretch>
+                      <a:fillRect/>
+                    </a:stretch>
+                  </pic:blipFill>
+                  <pic:spPr bwMode="auto">
+                    <a:xfrm>
+                      <a:off x="0" y="0"/>
+                      <a:ext cx="5608320" cy="2926080"/>
+                    </a:xfrm>
+                    <a:prstGeom prst="rect">
+                      <a:avLst/>
+                    </a:prstGeom>
+                    <a:noFill/>
+                    <a:ln>
+                      <a:noFill/>
+                    </a:ln>
+                  </pic:spPr>
+                </pic:pic>
+              </a:graphicData>
+            </a:graphic>
+          </wp:inline>
+        </w:drawing>
+      </w:r>
+    </w:p>
+    <w:p>
+      <w:pPr>
+        <w:ind w:left="360"/>
+        <w:jc w:val="right"/>
+        <w:rPr>
+          <w:b/>
+          <w:sz w:val="20"/>
+          <w:szCs w:val="20"/>
+        </w:rPr>
+      </w:pPr>
+      <w:r>
+        <w:rPr>
+          <w:b/>
+          <w:sz w:val="20"/>
+          <w:szCs w:val="20"/>
+        </w:rPr>
+        <w:t>Fig.</w:t>
+      </w:r>
+      <w:r>
+        <w:rPr>
+          <w:b/>
+          <w:sz w:val="20"/>
+          <w:szCs w:val="20"/>
+        </w:rPr>
+        <w:t xml:space="preserve"> 1.</w:t>
+      </w:r>
+      <w:r>
+        <w:rPr>
+          <w:b/>
+          <w:sz w:val="20"/>
+          <w:szCs w:val="20"/>
+        </w:rPr>
+        <w:t xml:space="preserve"> Integrantes del Grupo.</w:t>
+      </w:r>
+    </w:p>
+    <w:p>
+      <w:pPr>
+        <w:jc w:val="both"/>
+      </w:pPr>
+    </w:p>
+    <w:p>
+      <w:pPr>
+        <w:jc w:val="both"/>
+        <w:rPr>
+          <w:noProof/>
+          <w:lang w:eastAsia="en-US"/>
+        </w:rPr>
+      </w:pPr>
+      <w:r>
+        <w:rPr>
+          <w:noProof/>
+          <w:lang w:val="es-ES" w:eastAsia="en-US"/>
+        </w:rPr>
+        <w:t xml:space="preserve"> </w:t>
+      </w:r>
+    </w:p>
+    <w:p>
+      <w:pPr>
+        <w:jc w:val="both"/>
+      </w:pPr>
+      <w:r>
+        <w:rPr>
+          <w:noProof/>
+          <w:lang w:val="en-US" w:eastAsia="en-US"/>
+        </w:rPr>
+        <w:drawing>
+          <wp:inline distT="0" distB="0" distL="0" distR="0" wp14:anchorId="3FE9C4A5" wp14:editId="2429C7A9">
+            <wp:extent cx="5608320" cy="3482340"/>
+            <wp:effectExtent l="0" t="0" r="0" b="3810"/>
+            <wp:docPr id="18" name="Imagen 18" descr="C:\Users\Hp-Gamer\Downloads\WhatsApp Image 2022-11-09 at 6.55.01 PM (1).jpeg"/>
+            <wp:cNvGraphicFramePr>
+              <a:graphicFrameLocks xmlns:a="http://schemas.openxmlformats.org/drawingml/2006/main" noChangeAspect="1"/>
+            </wp:cNvGraphicFramePr>
+            <a:graphic xmlns:a="http://schemas.openxmlformats.org/drawingml/2006/main">
+              <a:graphicData uri="http://schemas.openxmlformats.org/drawingml/2006/picture">
+                <pic:pic xmlns:pic="http://schemas.openxmlformats.org/drawingml/2006/picture">
+                  <pic:nvPicPr>
+                    <pic:cNvPr id="0" name="Picture 2" descr="C:\Users\Hp-Gamer\Downloads\WhatsApp Image 2022-11-09 at 6.55.01 PM (1).jpeg"/>
+                    <pic:cNvPicPr>
+                      <a:picLocks noChangeAspect="1" noChangeArrowheads="1"/>
+                    </pic:cNvPicPr>
+                  </pic:nvPicPr>
+                  <pic:blipFill>
+                    <a:blip r:embed="rId8">
+                      <a:extLst>
+                        <a:ext uri="{28A0092B-C50C-407E-A947-70E740481C1C}">
+                          <a14:useLocalDpi xmlns:a14="http://schemas.microsoft.com/office/drawing/2010/main" val="0"/>
+                        </a:ext>
+                      </a:extLst>
+                    </a:blip>
+                    <a:srcRect/>
+                    <a:stretch>
+                      <a:fillRect/>
+                    </a:stretch>
+                  </pic:blipFill>
+                  <pic:spPr bwMode="auto">
+                    <a:xfrm>
+                      <a:off x="0" y="0"/>
+                      <a:ext cx="5608320" cy="3482340"/>
+                    </a:xfrm>
+                    <a:prstGeom prst="rect">
+                      <a:avLst/>
+                    </a:prstGeom>
+                    <a:noFill/>
+                    <a:ln>
+                      <a:noFill/>
+                    </a:ln>
+                  </pic:spPr>
+                </pic:pic>
+              </a:graphicData>
+            </a:graphic>
+          </wp:inline>
+        </w:drawing>
+      </w:r>
+    </w:p>
+    <w:p>
+      <w:pPr>
+        <w:pStyle w:val="Prrafodelista"/>
+        <w:jc w:val="right"/>
+        <w:rPr>
+          <w:b/>
+          <w:sz w:val="20"/>
+          <w:szCs w:val="20"/>
+        </w:rPr>
+      </w:pPr>
+    </w:p>
+    <w:p>
+      <w:pPr>
+        <w:pStyle w:val="Prrafodelista"/>
+        <w:jc w:val="right"/>
+        <w:rPr>
+          <w:b/>
+          <w:sz w:val="20"/>
+          <w:szCs w:val="20"/>
+        </w:rPr>
+      </w:pPr>
+      <w:r>
+        <w:rPr>
+          <w:b/>
+          <w:sz w:val="20"/>
+          <w:szCs w:val="20"/>
+        </w:rPr>
+        <w:t>Fig.</w:t>
+      </w:r>
+      <w:r>
+        <w:rPr>
+          <w:b/>
+          <w:sz w:val="20"/>
+          <w:szCs w:val="20"/>
+        </w:rPr>
+        <w:t xml:space="preserve"> 2.</w:t>
+      </w:r>
+      <w:r>
+        <w:rPr>
+          <w:b/>
+          <w:sz w:val="20"/>
+          <w:szCs w:val="20"/>
+        </w:rPr>
+        <w:t xml:space="preserve"> Backlog.</w:t>
+      </w:r>
+    </w:p>
+    <w:p>
+      <w:pPr>
+        <w:pStyle w:val="Prrafodelista"/>
+        <w:jc w:val="both"/>
+      </w:pPr>
+    </w:p>
+    <w:p>
+      <w:pPr>
+        <w:pStyle w:val="Prrafodelista"/>
+        <w:jc w:val="right"/>
+      </w:pPr>
+      <w:r>
+        <w:rPr>
+          <w:noProof/>
+          <w:lang w:val="en-US" w:eastAsia="en-US"/>
+        </w:rPr>
+        <w:lastRenderedPageBreak/>
+        <w:drawing>
+          <wp:inline distT="0" distB="0" distL="0" distR="0" wp14:anchorId="4B6A7D1F" wp14:editId="1253C16C">
+            <wp:extent cx="5608320" cy="2926080"/>
+            <wp:effectExtent l="0" t="0" r="0" b="7620"/>
+            <wp:docPr id="20" name="Imagen 20" descr="C:\Users\Hp-Gamer\Downloads\WhatsApp Image 2022-11-09 at 6.55.01 PM (1).jpeg"/>
+            <wp:cNvGraphicFramePr>
+              <a:graphicFrameLocks xmlns:a="http://schemas.openxmlformats.org/drawingml/2006/main" noChangeAspect="1"/>
+            </wp:cNvGraphicFramePr>
+            <a:graphic xmlns:a="http://schemas.openxmlformats.org/drawingml/2006/main">
+              <a:graphicData uri="http://schemas.openxmlformats.org/drawingml/2006/picture">
+                <pic:pic xmlns:pic="http://schemas.openxmlformats.org/drawingml/2006/picture">
+                  <pic:nvPicPr>
+                    <pic:cNvPr id="0" name="Picture 4" descr="C:\Users\Hp-Gamer\Downloads\WhatsApp Image 2022-11-09 at 6.55.01 PM (1).jpeg"/>
+                    <pic:cNvPicPr>
+                      <a:picLocks noChangeAspect="1" noChangeArrowheads="1"/>
+                    </pic:cNvPicPr>
+                  </pic:nvPicPr>
+                  <pic:blipFill>
+                    <a:blip r:embed="rId8">
+                      <a:extLst>
+                        <a:ext uri="{28A0092B-C50C-407E-A947-70E740481C1C}">
+                          <a14:useLocalDpi xmlns:a14="http://schemas.microsoft.com/office/drawing/2010/main" val="0"/>
+                        </a:ext>
+                      </a:extLst>
+                    </a:blip>
+                    <a:srcRect/>
+                    <a:stretch>
+                      <a:fillRect/>
+                    </a:stretch>
+                  </pic:blipFill>
+                  <pic:spPr bwMode="auto">
+                    <a:xfrm>
+                      <a:off x="0" y="0"/>
+                      <a:ext cx="5608320" cy="2926080"/>
+                    </a:xfrm>
+                    <a:prstGeom prst="rect">
+                      <a:avLst/>
+                    </a:prstGeom>
+                    <a:noFill/>
+                    <a:ln>
+                      <a:noFill/>
+                    </a:ln>
+                  </pic:spPr>
+                </pic:pic>
+              </a:graphicData>
+            </a:graphic>
+          </wp:inline>
+        </w:drawing>
+      </w:r>
+      <w:r>
+        <w:t xml:space="preserve"> </w:t>
+      </w:r>
+      <w:r>
+        <w:rPr>
+          <w:b/>
+          <w:sz w:val="20"/>
+          <w:szCs w:val="20"/>
+        </w:rPr>
+        <w:t xml:space="preserve">Fig. </w:t>
+      </w:r>
+      <w:r>
+        <w:rPr>
+          <w:b/>
+          <w:sz w:val="20"/>
+          <w:szCs w:val="20"/>
+        </w:rPr>
+        <w:t xml:space="preserve">3. </w:t>
+      </w:r>
+      <w:r>
+        <w:rPr>
+          <w:b/>
+          <w:sz w:val="20"/>
+          <w:szCs w:val="20"/>
+        </w:rPr>
+        <w:t>Épicas.</w:t>
+      </w:r>
     </w:p>
     <w:p>
       <w:pPr>
@@ -6148,7 +6375,7 @@
     </w:p>
     <w:p>
       <w:pPr>
-        <w:jc w:val="both"/>
+        <w:jc w:val="center"/>
         <w:rPr>
           <w:b/>
         </w:rPr>
@@ -6224,7 +6451,7 @@
                     <pic:cNvPicPr/>
                   </pic:nvPicPr>
                   <pic:blipFill rotWithShape="1">
-                    <a:blip r:embed="rId7"/>
+                    <a:blip r:embed="rId9"/>
                     <a:srcRect l="1629" r="3190" b="5491"/>
                     <a:stretch/>
                   </pic:blipFill>
@@ -6263,35 +6490,55 @@
       <w:pPr>
         <w:jc w:val="right"/>
         <w:rPr>
+          <w:b/>
           <w:sz w:val="20"/>
         </w:rPr>
       </w:pPr>
       <w:r>
         <w:rPr>
+          <w:b/>
           <w:sz w:val="20"/>
         </w:rPr>
-        <w:t xml:space="preserve">Fig. Creación del Repositorio en la </w:t>
-      </w:r>
-      <w:r>
-        <w:rPr>
+        <w:t xml:space="preserve">Fig. </w:t>
+      </w:r>
+      <w:r>
+        <w:rPr>
+          <w:b/>
           <w:sz w:val="20"/>
         </w:rPr>
+        <w:t xml:space="preserve">4. </w:t>
+      </w:r>
+      <w:r>
+        <w:rPr>
+          <w:b/>
+          <w:sz w:val="20"/>
+        </w:rPr>
+        <w:t xml:space="preserve">Creación del Repositorio en la </w:t>
+      </w:r>
+      <w:r>
+        <w:rPr>
+          <w:b/>
+          <w:sz w:val="20"/>
+        </w:rPr>
         <w:t>Página</w:t>
       </w:r>
       <w:r>
         <w:rPr>
+          <w:b/>
           <w:sz w:val="20"/>
         </w:rPr>
         <w:t xml:space="preserve"> de </w:t>
       </w:r>
       <w:r>
         <w:rPr>
+          <w:b/>
           <w:sz w:val="20"/>
         </w:rPr>
         <w:t>GitHub</w:t>
       </w:r>
       <w:r>
         <w:rPr>
+          <w:b/>
           <w:sz w:val="20"/>
         </w:rPr>
         <w:t>.</w:t>
@@ -6330,7 +6577,7 @@
                     <pic:cNvPicPr/>
                   </pic:nvPicPr>
                   <pic:blipFill rotWithShape="1">
-                    <a:blip r:embed="rId8"/>
+                    <a:blip r:embed="rId10"/>
                     <a:srcRect l="273" t="252" r="565" b="1"/>
                     <a:stretch/>
                   </pic:blipFill>
@@ -6366,18 +6613,35 @@
       </w:r>
       <w:r>
         <w:rPr>
+          <w:b/>
           <w:sz w:val="20"/>
         </w:rPr>
-        <w:t xml:space="preserve">Fig. se usan </w:t>
-      </w:r>
-      <w:r>
-        <w:rPr>
+        <w:t xml:space="preserve">Fig. </w:t>
+      </w:r>
+      <w:r>
+        <w:rPr>
+          <w:b/>
           <w:sz w:val="20"/>
         </w:rPr>
+        <w:t>5. S</w:t>
+      </w:r>
+      <w:r>
+        <w:rPr>
+          <w:b/>
+          <w:sz w:val="20"/>
+        </w:rPr>
+        <w:t xml:space="preserve">e usan </w:t>
+      </w:r>
+      <w:r>
+        <w:rPr>
+          <w:b/>
+          <w:sz w:val="20"/>
+        </w:rPr>
         <w:t>los comandos</w:t>
       </w:r>
       <w:r>
         <w:rPr>
+          <w:b/>
           <w:sz w:val="20"/>
         </w:rPr>
         <w:t xml:space="preserve"> </w:t>
@@ -6385,6 +6649,7 @@
       <w:proofErr w:type="spellStart"/>
       <w:r>
         <w:rPr>
+          <w:b/>
           <w:sz w:val="20"/>
         </w:rPr>
         <w:t>git</w:t>
@@ -6392,6 +6657,7 @@
       <w:proofErr w:type="spellEnd"/>
       <w:r>
         <w:rPr>
+          <w:b/>
           <w:sz w:val="20"/>
         </w:rPr>
         <w:t xml:space="preserve"> </w:t>
@@ -6399,6 +6665,7 @@
       <w:proofErr w:type="spellStart"/>
       <w:r>
         <w:rPr>
+          <w:b/>
           <w:sz w:val="20"/>
         </w:rPr>
         <w:t>init</w:t>
@@ -6406,6 +6673,7 @@
       <w:proofErr w:type="spellEnd"/>
       <w:r>
         <w:rPr>
+          <w:b/>
           <w:sz w:val="20"/>
         </w:rPr>
         <w:t xml:space="preserve">, </w:t>
@@ -6413,6 +6681,7 @@
       <w:proofErr w:type="spellStart"/>
       <w:r>
         <w:rPr>
+          <w:b/>
           <w:sz w:val="20"/>
         </w:rPr>
         <w:t>git</w:t>
@@ -6420,6 +6689,7 @@
       <w:proofErr w:type="spellEnd"/>
       <w:r>
         <w:rPr>
+          <w:b/>
           <w:sz w:val="20"/>
         </w:rPr>
         <w:t xml:space="preserve"> status y </w:t>
@@ -6427,6 +6697,7 @@
       <w:proofErr w:type="spellStart"/>
       <w:r>
         <w:rPr>
+          <w:b/>
           <w:sz w:val="20"/>
         </w:rPr>
         <w:t>git</w:t>
@@ -6434,6 +6705,7 @@
       <w:proofErr w:type="spellEnd"/>
       <w:r>
         <w:rPr>
+          <w:b/>
           <w:sz w:val="20"/>
         </w:rPr>
         <w:t xml:space="preserve"> </w:t>
@@ -6441,6 +6713,7 @@
       <w:proofErr w:type="spellStart"/>
       <w:r>
         <w:rPr>
+          <w:b/>
           <w:sz w:val="20"/>
         </w:rPr>
         <w:t>add</w:t>
@@ -6448,6 +6721,7 @@
       <w:proofErr w:type="spellEnd"/>
       <w:r>
         <w:rPr>
+          <w:b/>
           <w:sz w:val="20"/>
         </w:rPr>
         <w:t>.</w:t>
@@ -6484,7 +6758,7 @@
                     <pic:cNvPicPr/>
                   </pic:nvPicPr>
                   <pic:blipFill rotWithShape="1">
-                    <a:blip r:embed="rId9"/>
+                    <a:blip r:embed="rId11"/>
                     <a:srcRect l="714" r="-1"/>
                     <a:stretch/>
                   </pic:blipFill>
@@ -6523,18 +6797,35 @@
       <w:pPr>
         <w:jc w:val="right"/>
         <w:rPr>
+          <w:b/>
           <w:sz w:val="20"/>
         </w:rPr>
       </w:pPr>
       <w:r>
         <w:rPr>
+          <w:b/>
           <w:sz w:val="20"/>
         </w:rPr>
-        <w:t xml:space="preserve">Fig. Se realiza el primer </w:t>
+        <w:t xml:space="preserve">Fig. </w:t>
+      </w:r>
+      <w:r>
+        <w:rPr>
+          <w:b/>
+          <w:sz w:val="20"/>
+        </w:rPr>
+        <w:t xml:space="preserve">6. </w:t>
+      </w:r>
+      <w:r>
+        <w:rPr>
+          <w:b/>
+          <w:sz w:val="20"/>
+        </w:rPr>
+        <w:t xml:space="preserve">Se realiza el primer </w:t>
       </w:r>
       <w:proofErr w:type="spellStart"/>
       <w:r>
         <w:rPr>
+          <w:b/>
           <w:sz w:val="20"/>
         </w:rPr>
         <w:t>commit</w:t>
@@ -6542,6 +6833,7 @@
       <w:proofErr w:type="spellEnd"/>
       <w:r>
         <w:rPr>
+          <w:b/>
           <w:sz w:val="20"/>
         </w:rPr>
         <w:t xml:space="preserve"> y se usa la segunda opción que brinda </w:t>
@@ -6549,6 +6841,7 @@
       <w:proofErr w:type="spellStart"/>
       <w:r>
         <w:rPr>
+          <w:b/>
           <w:sz w:val="20"/>
         </w:rPr>
         <w:t>github</w:t>
@@ -6556,6 +6849,7 @@
       <w:proofErr w:type="spellEnd"/>
       <w:r>
         <w:rPr>
+          <w:b/>
           <w:sz w:val="20"/>
         </w:rPr>
         <w:t xml:space="preserve"> para enlazar repositorio local hacia la plataforma de </w:t>
@@ -6563,6 +6857,7 @@
       <w:proofErr w:type="spellStart"/>
       <w:r>
         <w:rPr>
+          <w:b/>
           <w:sz w:val="20"/>
         </w:rPr>
         <w:t>git</w:t>
@@ -6570,6 +6865,7 @@
       <w:proofErr w:type="spellEnd"/>
       <w:r>
         <w:rPr>
+          <w:b/>
           <w:sz w:val="20"/>
         </w:rPr>
         <w:t>.</w:t>
@@ -6605,7 +6901,7 @@
                     <pic:cNvPicPr/>
                   </pic:nvPicPr>
                   <pic:blipFill rotWithShape="1">
-                    <a:blip r:embed="rId10"/>
+                    <a:blip r:embed="rId12"/>
                     <a:srcRect t="1624" b="1"/>
                     <a:stretch/>
                   </pic:blipFill>
@@ -6641,18 +6937,35 @@
       </w:r>
       <w:r>
         <w:rPr>
+          <w:b/>
           <w:sz w:val="20"/>
         </w:rPr>
-        <w:t xml:space="preserve">Fig. Se crea en la rama Master el nuevo repositorio, Se usa el </w:t>
-      </w:r>
-      <w:r>
-        <w:rPr>
+        <w:t xml:space="preserve">Fig. </w:t>
+      </w:r>
+      <w:r>
+        <w:rPr>
+          <w:b/>
           <w:sz w:val="20"/>
         </w:rPr>
+        <w:t xml:space="preserve">7. </w:t>
+      </w:r>
+      <w:r>
+        <w:rPr>
+          <w:b/>
+          <w:sz w:val="20"/>
+        </w:rPr>
+        <w:t xml:space="preserve">Se crea en la rama Master el nuevo repositorio, Se usa el </w:t>
+      </w:r>
+      <w:r>
+        <w:rPr>
+          <w:b/>
+          <w:sz w:val="20"/>
+        </w:rPr>
         <w:t>comando</w:t>
       </w:r>
       <w:r>
         <w:rPr>
+          <w:b/>
           <w:sz w:val="20"/>
         </w:rPr>
         <w:t xml:space="preserve"> </w:t>
@@ -6660,6 +6973,7 @@
       <w:proofErr w:type="spellStart"/>
       <w:r>
         <w:rPr>
+          <w:b/>
           <w:sz w:val="20"/>
         </w:rPr>
         <w:t>Git</w:t>
@@ -6667,6 +6981,7 @@
       <w:proofErr w:type="spellEnd"/>
       <w:r>
         <w:rPr>
+          <w:b/>
           <w:sz w:val="20"/>
         </w:rPr>
         <w:t xml:space="preserve"> </w:t>
@@ -6674,6 +6989,7 @@
       <w:proofErr w:type="spellStart"/>
       <w:r>
         <w:rPr>
+          <w:b/>
           <w:sz w:val="20"/>
         </w:rPr>
         <w:t>remote</w:t>
@@ -6681,6 +6997,7 @@
       <w:proofErr w:type="spellEnd"/>
       <w:r>
         <w:rPr>
+          <w:b/>
           <w:sz w:val="20"/>
         </w:rPr>
         <w:t xml:space="preserve">, para decirle que en esta URL se almacena la información del repositorio local, por </w:t>
@@ -6688,6 +7005,7 @@
       <w:proofErr w:type="gramStart"/>
       <w:r>
         <w:rPr>
+          <w:b/>
           <w:sz w:val="20"/>
         </w:rPr>
         <w:t>último</w:t>
@@ -6695,6 +7013,7 @@
       <w:proofErr w:type="gramEnd"/>
       <w:r>
         <w:rPr>
+          <w:b/>
           <w:sz w:val="20"/>
         </w:rPr>
         <w:t xml:space="preserve"> se realiza el </w:t>
@@ -6702,6 +7021,7 @@
       <w:proofErr w:type="spellStart"/>
       <w:r>
         <w:rPr>
+          <w:b/>
           <w:sz w:val="20"/>
         </w:rPr>
         <w:t>git</w:t>
@@ -6709,6 +7029,7 @@
       <w:proofErr w:type="spellEnd"/>
       <w:r>
         <w:rPr>
+          <w:b/>
           <w:sz w:val="20"/>
         </w:rPr>
         <w:t xml:space="preserve"> </w:t>
@@ -6716,6 +7037,7 @@
       <w:proofErr w:type="spellStart"/>
       <w:r>
         <w:rPr>
+          <w:b/>
           <w:sz w:val="20"/>
         </w:rPr>
         <w:t>push</w:t>
@@ -6723,6 +7045,7 @@
       <w:proofErr w:type="spellEnd"/>
       <w:r>
         <w:rPr>
+          <w:b/>
           <w:sz w:val="20"/>
         </w:rPr>
         <w:t>.</w:t>
@@ -6759,7 +7082,7 @@
                     <pic:cNvPicPr/>
                   </pic:nvPicPr>
                   <pic:blipFill rotWithShape="1">
-                    <a:blip r:embed="rId11"/>
+                    <a:blip r:embed="rId13"/>
                     <a:srcRect l="1086" r="6314" b="12694"/>
                     <a:stretch/>
                   </pic:blipFill>
@@ -6798,18 +7121,35 @@
       <w:pPr>
         <w:jc w:val="right"/>
         <w:rPr>
+          <w:b/>
           <w:sz w:val="20"/>
         </w:rPr>
       </w:pPr>
       <w:r>
         <w:rPr>
+          <w:b/>
           <w:sz w:val="20"/>
         </w:rPr>
-        <w:t xml:space="preserve">Fig. se observa que la plataforma </w:t>
+        <w:t xml:space="preserve">Fig. </w:t>
+      </w:r>
+      <w:r>
+        <w:rPr>
+          <w:b/>
+          <w:sz w:val="20"/>
+        </w:rPr>
+        <w:t>8. S</w:t>
+      </w:r>
+      <w:r>
+        <w:rPr>
+          <w:b/>
+          <w:sz w:val="20"/>
+        </w:rPr>
+        <w:t xml:space="preserve">e observa que la plataforma </w:t>
       </w:r>
       <w:proofErr w:type="spellStart"/>
       <w:r>
         <w:rPr>
+          <w:b/>
           <w:sz w:val="20"/>
         </w:rPr>
         <w:t>github</w:t>
@@ -6817,6 +7157,7 @@
       <w:proofErr w:type="spellEnd"/>
       <w:r>
         <w:rPr>
+          <w:b/>
           <w:sz w:val="20"/>
         </w:rPr>
         <w:t xml:space="preserve"> ya tiene la información del repositorio Local.</w:t>
@@ -6847,7 +7188,7 @@
                     <pic:cNvPicPr/>
                   </pic:nvPicPr>
                   <pic:blipFill rotWithShape="1">
-                    <a:blip r:embed="rId12"/>
+                    <a:blip r:embed="rId14"/>
                     <a:srcRect l="407" t="4947" r="4141" b="14921"/>
                     <a:stretch/>
                   </pic:blipFill>
@@ -6886,14 +7227,30 @@
       <w:pPr>
         <w:jc w:val="right"/>
         <w:rPr>
+          <w:b/>
           <w:sz w:val="20"/>
         </w:rPr>
       </w:pPr>
       <w:r>
         <w:rPr>
+          <w:b/>
           <w:sz w:val="20"/>
         </w:rPr>
-        <w:t>Fig. Se envía solicitud de colaboración al resto del Equipo.</w:t>
+        <w:t>Fig.</w:t>
+      </w:r>
+      <w:r>
+        <w:rPr>
+          <w:b/>
+          <w:sz w:val="20"/>
+        </w:rPr>
+        <w:t xml:space="preserve"> 9.</w:t>
+      </w:r>
+      <w:r>
+        <w:rPr>
+          <w:b/>
+          <w:sz w:val="20"/>
+        </w:rPr>
+        <w:t xml:space="preserve"> Se envía solicitud de colaboración al resto del Equipo.</w:t>
       </w:r>
     </w:p>
     <w:p>
@@ -7053,7 +7410,7 @@
                     <pic:cNvPicPr/>
                   </pic:nvPicPr>
                   <pic:blipFill>
-                    <a:blip r:embed="rId13"/>
+                    <a:blip r:embed="rId15"/>
                     <a:stretch>
                       <a:fillRect/>
                     </a:stretch>
@@ -7083,6 +7440,40 @@
     </w:p>
     <w:p>
       <w:pPr>
+        <w:jc w:val="right"/>
+        <w:rPr>
+          <w:b/>
+          <w:sz w:val="20"/>
+          <w:szCs w:val="20"/>
+        </w:rPr>
+      </w:pPr>
+      <w:r>
+        <w:rPr>
+          <w:b/>
+          <w:sz w:val="20"/>
+          <w:szCs w:val="20"/>
+        </w:rPr>
+        <w:t>Fig. 10. Creación Grupo W</w:t>
+      </w:r>
+      <w:r>
+        <w:rPr>
+          <w:b/>
+          <w:sz w:val="20"/>
+          <w:szCs w:val="20"/>
+        </w:rPr>
+        <w:t>hatsApp</w:t>
+      </w:r>
+      <w:r>
+        <w:rPr>
+          <w:b/>
+          <w:sz w:val="20"/>
+          <w:szCs w:val="20"/>
+        </w:rPr>
+        <w:t>.</w:t>
+      </w:r>
+    </w:p>
+    <w:p>
+      <w:pPr>
         <w:jc w:val="center"/>
         <w:rPr>
           <w:b/>
@@ -7174,7 +7565,7 @@
                     <pic:cNvPicPr/>
                   </pic:nvPicPr>
                   <pic:blipFill>
-                    <a:blip r:embed="rId14"/>
+                    <a:blip r:embed="rId16"/>
                     <a:stretch>
                       <a:fillRect/>
                     </a:stretch>
@@ -7222,7 +7613,7 @@
                     <pic:cNvPicPr/>
                   </pic:nvPicPr>
                   <pic:blipFill>
-                    <a:blip r:embed="rId15"/>
+                    <a:blip r:embed="rId17"/>
                     <a:stretch>
                       <a:fillRect/>
                     </a:stretch>
@@ -7270,7 +7661,7 @@
                     <pic:cNvPicPr/>
                   </pic:nvPicPr>
                   <pic:blipFill>
-                    <a:blip r:embed="rId16"/>
+                    <a:blip r:embed="rId18"/>
                     <a:stretch>
                       <a:fillRect/>
                     </a:stretch>
@@ -7318,7 +7709,7 @@
                     <pic:cNvPicPr/>
                   </pic:nvPicPr>
                   <pic:blipFill>
-                    <a:blip r:embed="rId17"/>
+                    <a:blip r:embed="rId19"/>
                     <a:stretch>
                       <a:fillRect/>
                     </a:stretch>
@@ -7366,7 +7757,7 @@
                     <pic:cNvPicPr/>
                   </pic:nvPicPr>
                   <pic:blipFill>
-                    <a:blip r:embed="rId18"/>
+                    <a:blip r:embed="rId20"/>
                     <a:stretch>
                       <a:fillRect/>
                     </a:stretch>
@@ -7396,21 +7787,25 @@
     </w:p>
     <w:p>
       <w:pPr>
-        <w:jc w:val="center"/>
-        <w:rPr>
-          <w:b/>
-        </w:rPr>
-      </w:pPr>
-      <w:r>
-        <w:rPr>
-          <w:b/>
-        </w:rPr>
-        <w:t>EVIDENCIA REUNIONES</w:t>
+        <w:jc w:val="right"/>
+        <w:rPr>
+          <w:b/>
+          <w:sz w:val="20"/>
+          <w:szCs w:val="20"/>
+        </w:rPr>
+      </w:pPr>
+      <w:r>
+        <w:rPr>
+          <w:b/>
+          <w:sz w:val="20"/>
+          <w:szCs w:val="20"/>
+        </w:rPr>
+        <w:t>Fig. 11-15. Evidencias Planeación Reuniones.</w:t>
       </w:r>
     </w:p>
     <w:p>
       <w:pPr>
-        <w:jc w:val="both"/>
+        <w:jc w:val="right"/>
       </w:pPr>
       <w:r>
         <w:rPr>
@@ -7436,7 +7831,7 @@
                     </pic:cNvPicPr>
                   </pic:nvPicPr>
                   <pic:blipFill>
-                    <a:blip r:embed="rId19">
+                    <a:blip r:embed="rId21">
                       <a:extLst>
                         <a:ext uri="{28A0092B-C50C-407E-A947-70E740481C1C}">
                           <a14:useLocalDpi xmlns:a14="http://schemas.microsoft.com/office/drawing/2010/main" val="0"/>
@@ -7470,10 +7865,54 @@
     </w:p>
     <w:p>
       <w:pPr>
-        <w:jc w:val="both"/>
-      </w:pPr>
-      <w:r>
-        <w:t>Fig. Reunión 1, Fecha 28/10/22</w:t>
+        <w:jc w:val="right"/>
+        <w:rPr>
+          <w:b/>
+          <w:sz w:val="20"/>
+          <w:szCs w:val="20"/>
+        </w:rPr>
+      </w:pPr>
+    </w:p>
+    <w:p>
+      <w:pPr>
+        <w:jc w:val="right"/>
+        <w:rPr>
+          <w:b/>
+          <w:sz w:val="20"/>
+          <w:szCs w:val="20"/>
+        </w:rPr>
+      </w:pPr>
+      <w:r>
+        <w:rPr>
+          <w:b/>
+          <w:sz w:val="20"/>
+          <w:szCs w:val="20"/>
+        </w:rPr>
+        <w:t xml:space="preserve">Fig. </w:t>
+      </w:r>
+      <w:r>
+        <w:rPr>
+          <w:b/>
+          <w:sz w:val="20"/>
+          <w:szCs w:val="20"/>
+        </w:rPr>
+        <w:t xml:space="preserve">16. </w:t>
+      </w:r>
+      <w:r>
+        <w:rPr>
+          <w:b/>
+          <w:sz w:val="20"/>
+          <w:szCs w:val="20"/>
+        </w:rPr>
+        <w:t>Reunión 1, Fecha 28/10/22</w:t>
+      </w:r>
+      <w:r>
+        <w:rPr>
+          <w:b/>
+          <w:sz w:val="20"/>
+          <w:szCs w:val="20"/>
+        </w:rPr>
+        <w:t>.</w:t>
       </w:r>
     </w:p>
     <w:p>
@@ -7507,7 +7946,7 @@
                     <pic:cNvPicPr/>
                   </pic:nvPicPr>
                   <pic:blipFill>
-                    <a:blip r:embed="rId20"/>
+                    <a:blip r:embed="rId22"/>
                     <a:stretch>
                       <a:fillRect/>
                     </a:stretch>
@@ -7530,10 +7969,46 @@
     </w:p>
     <w:p>
       <w:pPr>
-        <w:jc w:val="both"/>
-      </w:pPr>
-      <w:r>
-        <w:t>Fig. Reunión 2, Fecha 3/11/22</w:t>
+        <w:jc w:val="right"/>
+        <w:rPr>
+          <w:b/>
+          <w:sz w:val="20"/>
+          <w:szCs w:val="20"/>
+        </w:rPr>
+      </w:pPr>
+    </w:p>
+    <w:p>
+      <w:pPr>
+        <w:jc w:val="right"/>
+        <w:rPr>
+          <w:b/>
+          <w:sz w:val="20"/>
+          <w:szCs w:val="20"/>
+        </w:rPr>
+      </w:pPr>
+      <w:r>
+        <w:rPr>
+          <w:b/>
+          <w:sz w:val="20"/>
+          <w:szCs w:val="20"/>
+        </w:rPr>
+        <w:t>Fig.</w:t>
+      </w:r>
+      <w:r>
+        <w:rPr>
+          <w:b/>
+          <w:sz w:val="20"/>
+          <w:szCs w:val="20"/>
+        </w:rPr>
+        <w:t xml:space="preserve"> 17.</w:t>
+      </w:r>
+      <w:r>
+        <w:rPr>
+          <w:b/>
+          <w:sz w:val="20"/>
+          <w:szCs w:val="20"/>
+        </w:rPr>
+        <w:t xml:space="preserve"> Reunión 2, Fecha 3/11/22</w:t>
       </w:r>
     </w:p>
     <w:p>
@@ -7571,7 +8046,7 @@
                     <pic:cNvPicPr/>
                   </pic:nvPicPr>
                   <pic:blipFill>
-                    <a:blip r:embed="rId21"/>
+                    <a:blip r:embed="rId23"/>
                     <a:stretch>
                       <a:fillRect/>
                     </a:stretch>
@@ -7594,10 +8069,56 @@
     </w:p>
     <w:p>
       <w:pPr>
-        <w:jc w:val="both"/>
-      </w:pPr>
-      <w:r>
-        <w:t>Fig. Reunión 2, Fecha 3/11/22</w:t>
+        <w:ind w:left="1416" w:hanging="708"/>
+        <w:jc w:val="right"/>
+        <w:rPr>
+          <w:b/>
+          <w:sz w:val="20"/>
+          <w:szCs w:val="20"/>
+        </w:rPr>
+      </w:pPr>
+    </w:p>
+    <w:p>
+      <w:pPr>
+        <w:ind w:left="1416" w:hanging="708"/>
+        <w:jc w:val="right"/>
+        <w:rPr>
+          <w:b/>
+          <w:sz w:val="20"/>
+          <w:szCs w:val="20"/>
+        </w:rPr>
+      </w:pPr>
+      <w:r>
+        <w:rPr>
+          <w:b/>
+          <w:sz w:val="20"/>
+          <w:szCs w:val="20"/>
+        </w:rPr>
+        <w:t xml:space="preserve">Fig. </w:t>
+      </w:r>
+      <w:r>
+        <w:rPr>
+          <w:b/>
+          <w:sz w:val="20"/>
+          <w:szCs w:val="20"/>
+        </w:rPr>
+        <w:t xml:space="preserve">18. </w:t>
+      </w:r>
+      <w:r>
+        <w:rPr>
+          <w:b/>
+          <w:sz w:val="20"/>
+          <w:szCs w:val="20"/>
+        </w:rPr>
+        <w:t>Reunión 2, Fecha 3/11/22</w:t>
+      </w:r>
+      <w:r>
+        <w:rPr>
+          <w:b/>
+          <w:sz w:val="20"/>
+          <w:szCs w:val="20"/>
+        </w:rPr>
+        <w:t>.</w:t>
       </w:r>
     </w:p>
     <w:p>
@@ -7610,7 +8131,7 @@
       <w:bookmarkEnd w:id="0"/>
     </w:p>
     <w:sectPr>
-      <w:headerReference w:type="default" r:id="rId22"/>
+      <w:headerReference w:type="default" r:id="rId24"/>
       <w:pgSz w:w="12240" w:h="15840"/>
       <w:pgMar w:top="1417" w:right="1701" w:bottom="1417" w:left="1701" w:header="708" w:footer="708" w:gutter="0"/>
       <w:cols w:space="708"/>
@@ -8946,7 +9467,6 @@
   <w:style w:type="character" w:default="1" w:styleId="Fuentedeprrafopredeter">
     <w:name w:val="Default Paragraph Font"/>
     <w:uiPriority w:val="1"/>
-    <w:semiHidden/>
     <w:unhideWhenUsed/>
   </w:style>
   <w:style w:type="table" w:default="1" w:styleId="Tablanormal">

</xml_diff>